<commit_message>
Rascunho paper no template certo
</commit_message>
<xml_diff>
--- a/docs/TechCon14-Draft-3.docx
+++ b/docs/TechCon14-Draft-3.docx
@@ -4,7 +4,7 @@
   <w:body>
     <w:p>
       <w:pPr>
-        <w:pStyle w:val="style45"/>
+        <w:pStyle w:val="style49"/>
         <w:spacing w:after="0" w:before="0" w:line="300" w:lineRule="auto"/>
         <w:contextualSpacing w:val="false"/>
       </w:pPr>
@@ -15,7 +15,7 @@
     </w:p>
     <w:p>
       <w:pPr>
-        <w:pStyle w:val="style38"/>
+        <w:pStyle w:val="style42"/>
       </w:pPr>
       <w:r>
         <w:rPr/>
@@ -29,12 +29,16 @@
       </w:pPr>
       <w:r>
         <w:rPr/>
+        <w:t xml:space="preserve">PCL - </w:t>
+      </w:r>
+      <w:r>
+        <w:rPr/>
         <w:t>Brazil R&amp;D</w:t>
       </w:r>
     </w:p>
     <w:p>
       <w:pPr>
-        <w:pStyle w:val="style38"/>
+        <w:pStyle w:val="style42"/>
         <w:spacing w:after="0" w:before="0" w:line="300" w:lineRule="auto"/>
         <w:contextualSpacing w:val="false"/>
       </w:pPr>
@@ -45,6 +49,7 @@
       <w:hyperlink r:id="rId2">
         <w:r>
           <w:rPr>
+            <w:rStyle w:val="style22"/>
             <w:rStyle w:val="style22"/>
           </w:rPr>
           <w:t>firstname.lastname@hp.com</w:t>
@@ -57,17 +62,17 @@
     </w:p>
     <w:p>
       <w:pPr>
+        <w:pStyle w:val="style45"/>
+        <w:spacing w:line="300" w:lineRule="auto"/>
+      </w:pPr>
+      <w:r>
+        <w:rPr/>
+        <w:t>Abstract</w:t>
+      </w:r>
+    </w:p>
+    <w:p>
+      <w:pPr>
         <w:pStyle w:val="style41"/>
-        <w:spacing w:line="300" w:lineRule="auto"/>
-      </w:pPr>
-      <w:r>
-        <w:rPr/>
-        <w:t>Abstract</w:t>
-      </w:r>
-    </w:p>
-    <w:p>
-      <w:pPr>
-        <w:pStyle w:val="style37"/>
       </w:pPr>
       <w:r>
         <w:rPr>
@@ -81,7 +86,7 @@
     </w:p>
     <w:p>
       <w:pPr>
-        <w:pStyle w:val="style42"/>
+        <w:pStyle w:val="style46"/>
       </w:pPr>
       <w:r>
         <w:rPr/>
@@ -90,7 +95,7 @@
     </w:p>
     <w:p>
       <w:pPr>
-        <w:pStyle w:val="style39"/>
+        <w:pStyle w:val="style43"/>
       </w:pPr>
       <w:r>
         <w:rPr>
@@ -102,7 +107,7 @@
     </w:p>
     <w:p>
       <w:pPr>
-        <w:pStyle w:val="style39"/>
+        <w:pStyle w:val="style43"/>
       </w:pPr>
       <w:r>
         <w:rPr>
@@ -114,31 +119,45 @@
     </w:p>
     <w:p>
       <w:pPr>
-        <w:pStyle w:val="style39"/>
-      </w:pPr>
-      <w:r>
-        <w:rPr>
-          <w:sz w:val="22"/>
-          <w:szCs w:val="22"/>
-        </w:rPr>
-        <w:t>The existing solutions for indoor navigation systems typically require the use of expensive and heavy sensors, or equipping rooms and hallways with radio-frequency technologies such as Bluetooth, Ultra Wide Band (UWB), Wi-Fi or RFID which are used to determine the user's location and most of them are not suitable for the visually impaired.</w:t>
-      </w:r>
-    </w:p>
-    <w:p>
-      <w:pPr>
-        <w:pStyle w:val="style39"/>
-      </w:pPr>
-      <w:r>
-        <w:rPr>
-          <w:sz w:val="22"/>
-          <w:szCs w:val="22"/>
-        </w:rPr>
-        <w:t>Although several attempts have been made at making such indoor navigation systems, none of them have found wide acceptance.</w:t>
-      </w:r>
-    </w:p>
-    <w:p>
-      <w:pPr>
-        <w:pStyle w:val="style39"/>
+        <w:pStyle w:val="style43"/>
+      </w:pPr>
+      <w:r>
+        <w:rPr>
+          <w:sz w:val="22"/>
+          <w:szCs w:val="22"/>
+        </w:rPr>
+        <w:t xml:space="preserve">The existing solutions for indoor navigation systems typically require the use of expensive and heavy sensors, or equipping rooms and hallways with radio-frequency technologies such as </w:t>
+      </w:r>
+      <w:r>
+        <w:rPr>
+          <w:sz w:val="22"/>
+          <w:szCs w:val="22"/>
+        </w:rPr>
+        <w:t xml:space="preserve">A-GPS, </w:t>
+      </w:r>
+      <w:r>
+        <w:rPr>
+          <w:sz w:val="22"/>
+          <w:szCs w:val="22"/>
+        </w:rPr>
+        <w:t>Bluetooth, Ultra Wide Band (UWB), Wi-Fi or RFID which are used to determine the user's location and most of them are not suitable for the visually impaired.</w:t>
+      </w:r>
+    </w:p>
+    <w:p>
+      <w:pPr>
+        <w:pStyle w:val="style43"/>
+      </w:pPr>
+      <w:r>
+        <w:rPr>
+          <w:sz w:val="22"/>
+          <w:szCs w:val="22"/>
+        </w:rPr>
+        <w:t>Although several attempts have been made at making such indoor navigation systems, none of them have found wide acceptance. There is an opportunity that spreads between different areas such as providing HP mobile devices with embedded assistance features, offering services and products in the via HP eHealth Center and improving the brand image to both external and internal people.</w:t>
+      </w:r>
+    </w:p>
+    <w:p>
+      <w:pPr>
+        <w:pStyle w:val="style43"/>
         <w:shd w:fill="FFFF00" w:val="clear"/>
       </w:pPr>
       <w:r>
@@ -148,7 +167,7 @@
     </w:p>
     <w:p>
       <w:pPr>
-        <w:pStyle w:val="style42"/>
+        <w:pStyle w:val="style46"/>
       </w:pPr>
       <w:r>
         <w:rPr/>
@@ -157,7 +176,7 @@
     </w:p>
     <w:p>
       <w:pPr>
-        <w:pStyle w:val="style39"/>
+        <w:pStyle w:val="style43"/>
       </w:pPr>
       <w:r>
         <w:rPr>
@@ -170,7 +189,7 @@
     </w:p>
     <w:p>
       <w:pPr>
-        <w:pStyle w:val="style39"/>
+        <w:pStyle w:val="style43"/>
       </w:pPr>
       <w:r>
         <w:rPr>
@@ -184,7 +203,7 @@
     </w:p>
     <w:p>
       <w:pPr>
-        <w:pStyle w:val="style39"/>
+        <w:pStyle w:val="style43"/>
         <w:numPr>
           <w:ilvl w:val="0"/>
           <w:numId w:val="1"/>
@@ -200,7 +219,7 @@
     </w:p>
     <w:p>
       <w:pPr>
-        <w:pStyle w:val="style39"/>
+        <w:pStyle w:val="style43"/>
         <w:numPr>
           <w:ilvl w:val="0"/>
           <w:numId w:val="1"/>
@@ -216,7 +235,7 @@
     </w:p>
     <w:p>
       <w:pPr>
-        <w:pStyle w:val="style39"/>
+        <w:pStyle w:val="style43"/>
         <w:numPr>
           <w:ilvl w:val="0"/>
           <w:numId w:val="1"/>
@@ -232,7 +251,7 @@
     </w:p>
     <w:p>
       <w:pPr>
-        <w:pStyle w:val="style39"/>
+        <w:pStyle w:val="style43"/>
         <w:numPr>
           <w:ilvl w:val="0"/>
           <w:numId w:val="1"/>
@@ -248,7 +267,7 @@
     </w:p>
     <w:p>
       <w:pPr>
-        <w:pStyle w:val="style39"/>
+        <w:pStyle w:val="style43"/>
         <w:numPr>
           <w:ilvl w:val="0"/>
           <w:numId w:val="1"/>
@@ -264,7 +283,7 @@
     </w:p>
     <w:p>
       <w:pPr>
-        <w:pStyle w:val="style39"/>
+        <w:pStyle w:val="style43"/>
       </w:pPr>
       <w:r>
         <w:rPr>
@@ -276,7 +295,7 @@
     </w:p>
     <w:p>
       <w:pPr>
-        <w:pStyle w:val="style39"/>
+        <w:pStyle w:val="style43"/>
       </w:pPr>
       <w:r>
         <w:rPr>
@@ -290,7 +309,7 @@
     </w:p>
     <w:p>
       <w:pPr>
-        <w:pStyle w:val="style39"/>
+        <w:pStyle w:val="style43"/>
       </w:pPr>
       <w:r>
         <w:rPr>
@@ -302,7 +321,7 @@
     </w:p>
     <w:p>
       <w:pPr>
-        <w:pStyle w:val="style39"/>
+        <w:pStyle w:val="style43"/>
       </w:pPr>
       <w:r>
         <w:rPr>
@@ -314,7 +333,7 @@
     </w:p>
     <w:p>
       <w:pPr>
-        <w:pStyle w:val="style39"/>
+        <w:pStyle w:val="style43"/>
       </w:pPr>
       <w:r>
         <w:rPr>
@@ -326,7 +345,7 @@
     </w:p>
     <w:p>
       <w:pPr>
-        <w:pStyle w:val="style39"/>
+        <w:pStyle w:val="style43"/>
       </w:pPr>
       <w:r>
         <w:rPr>
@@ -340,7 +359,7 @@
     </w:p>
     <w:p>
       <w:pPr>
-        <w:pStyle w:val="style39"/>
+        <w:pStyle w:val="style43"/>
       </w:pPr>
       <w:r>
         <w:rPr>
@@ -352,7 +371,7 @@
     </w:p>
     <w:p>
       <w:pPr>
-        <w:pStyle w:val="style39"/>
+        <w:pStyle w:val="style43"/>
       </w:pPr>
       <w:r>
         <w:rPr>
@@ -364,7 +383,7 @@
     </w:p>
     <w:p>
       <w:pPr>
-        <w:pStyle w:val="style39"/>
+        <w:pStyle w:val="style43"/>
         <w:jc w:val="center"/>
       </w:pPr>
       <w:r>
@@ -377,7 +396,7 @@
     </w:p>
     <w:p>
       <w:pPr>
-        <w:pStyle w:val="style39"/>
+        <w:pStyle w:val="style43"/>
       </w:pPr>
       <w:r>
         <w:rPr>
@@ -389,7 +408,7 @@
     </w:p>
     <w:p>
       <w:pPr>
-        <w:pStyle w:val="style39"/>
+        <w:pStyle w:val="style43"/>
       </w:pPr>
       <w:r>
         <w:rPr>
@@ -401,7 +420,7 @@
     </w:p>
     <w:p>
       <w:pPr>
-        <w:pStyle w:val="style39"/>
+        <w:pStyle w:val="style43"/>
         <w:jc w:val="center"/>
       </w:pPr>
       <w:r>
@@ -414,7 +433,7 @@
     </w:p>
     <w:p>
       <w:pPr>
-        <w:pStyle w:val="style39"/>
+        <w:pStyle w:val="style43"/>
       </w:pPr>
       <w:r>
         <w:rPr>
@@ -426,7 +445,19 @@
     </w:p>
     <w:p>
       <w:pPr>
-        <w:pStyle w:val="style39"/>
+        <w:pStyle w:val="style43"/>
+      </w:pPr>
+      <w:r>
+        <w:rPr>
+          <w:sz w:val="22"/>
+          <w:szCs w:val="22"/>
+        </w:rPr>
+        <w:t>There is also a component that helps the user to avoid collisions by warning her through sound signals (beeps). This component is made of a ultrasonic sensor that constantly checks the way ahead and will start beeping when some obstacle is detected within the configured range.</w:t>
+      </w:r>
+    </w:p>
+    <w:p>
+      <w:pPr>
+        <w:pStyle w:val="style43"/>
         <w:shd w:fill="FFFF00" w:val="clear"/>
       </w:pPr>
       <w:r>
@@ -436,7 +467,7 @@
     </w:p>
     <w:p>
       <w:pPr>
-        <w:pStyle w:val="style42"/>
+        <w:pStyle w:val="style46"/>
       </w:pPr>
       <w:r>
         <w:rPr/>
@@ -445,15 +476,24 @@
     </w:p>
     <w:p>
       <w:pPr>
-        <w:pStyle w:val="style39"/>
-      </w:pPr>
-      <w:r>
-        <w:rPr/>
-      </w:r>
-    </w:p>
-    <w:p>
-      <w:pPr>
-        <w:pStyle w:val="style39"/>
+        <w:pStyle w:val="style43"/>
+      </w:pPr>
+      <w:r>
+        <w:rPr/>
+        <w:t>The solution is already implemented and available for test and evaluation, currently being in use on some buildings at the site of HP Brazil R&amp;D in Porto Alegre/RS. (falar sobre o aplicativo Android, onde está disponível e também falar sobre o servidor que fornece os arquivos que descrevem cada prédio).</w:t>
+      </w:r>
+    </w:p>
+    <w:p>
+      <w:pPr>
+        <w:pStyle w:val="style43"/>
+      </w:pPr>
+      <w:r>
+        <w:rPr/>
+      </w:r>
+    </w:p>
+    <w:p>
+      <w:pPr>
+        <w:pStyle w:val="style43"/>
         <w:shd w:fill="FFFF00" w:val="clear"/>
       </w:pPr>
       <w:r>
@@ -463,7 +503,7 @@
     </w:p>
     <w:p>
       <w:pPr>
-        <w:pStyle w:val="style42"/>
+        <w:pStyle w:val="style46"/>
       </w:pPr>
       <w:r>
         <w:rPr/>
@@ -472,15 +512,15 @@
     </w:p>
     <w:p>
       <w:pPr>
-        <w:pStyle w:val="style39"/>
-      </w:pPr>
-      <w:r>
-        <w:rPr/>
-      </w:r>
-    </w:p>
-    <w:p>
-      <w:pPr>
-        <w:pStyle w:val="style39"/>
+        <w:pStyle w:val="style43"/>
+      </w:pPr>
+      <w:r>
+        <w:rPr/>
+      </w:r>
+    </w:p>
+    <w:p>
+      <w:pPr>
+        <w:pStyle w:val="style43"/>
         <w:shd w:fill="FFFF00" w:val="clear"/>
       </w:pPr>
       <w:r>
@@ -490,7 +530,7 @@
     </w:p>
     <w:p>
       <w:pPr>
-        <w:pStyle w:val="style42"/>
+        <w:pStyle w:val="style46"/>
       </w:pPr>
       <w:r>
         <w:rPr/>
@@ -499,15 +539,16 @@
     </w:p>
     <w:p>
       <w:pPr>
-        <w:pStyle w:val="style39"/>
-      </w:pPr>
-      <w:r>
-        <w:rPr/>
-      </w:r>
-    </w:p>
-    <w:p>
-      <w:pPr>
-        <w:pStyle w:val="style39"/>
+        <w:pStyle w:val="style43"/>
+      </w:pPr>
+      <w:r>
+        <w:rPr/>
+        <w:t>(Aspecto de segurança: as tags contêm identificadores calculados – hash – para o prédio e cada cartaz; suas coordenadas geográficas são fornecidas pelo arquivo XML obtido seguramente do servidor. Isso garante algum nível de segurança contra adulterações das tags pois elas não contém informação que possa ser usada para adulteração, apenas as chaves.)</w:t>
+      </w:r>
+    </w:p>
+    <w:p>
+      <w:pPr>
+        <w:pStyle w:val="style43"/>
         <w:shd w:fill="FFFF00" w:val="clear"/>
       </w:pPr>
       <w:r>
@@ -523,7 +564,7 @@
     </w:p>
     <w:p>
       <w:pPr>
-        <w:pStyle w:val="style42"/>
+        <w:pStyle w:val="style46"/>
       </w:pPr>
       <w:r>
         <w:rPr/>
@@ -532,15 +573,16 @@
     </w:p>
     <w:p>
       <w:pPr>
-        <w:pStyle w:val="style39"/>
-      </w:pPr>
-      <w:r>
-        <w:rPr/>
-      </w:r>
-    </w:p>
-    <w:p>
-      <w:pPr>
-        <w:pStyle w:val="style39"/>
+        <w:pStyle w:val="style43"/>
+      </w:pPr>
+      <w:r>
+        <w:rPr/>
+        <w:t>(aprimorar as garantias de calibração da orientação magnética – bússola – para evitar erros de orientação; trabalhar mecanismos de segurança que protejam as tags NFC de alteração/apagamento; incrementar as possibilidades de fornecer assistência através da interação entre o aplicativo e o servidor na Cloud; etc.)</w:t>
+      </w:r>
+    </w:p>
+    <w:p>
+      <w:pPr>
+        <w:pStyle w:val="style43"/>
         <w:shd w:fill="FFFF00" w:val="clear"/>
       </w:pPr>
       <w:r>
@@ -550,15 +592,15 @@
     </w:p>
     <w:p>
       <w:pPr>
-        <w:pStyle w:val="style39"/>
-      </w:pPr>
-      <w:r>
-        <w:rPr/>
-      </w:r>
-    </w:p>
-    <w:p>
-      <w:pPr>
-        <w:pStyle w:val="style53"/>
+        <w:pStyle w:val="style43"/>
+      </w:pPr>
+      <w:r>
+        <w:rPr/>
+      </w:r>
+    </w:p>
+    <w:p>
+      <w:pPr>
+        <w:pStyle w:val="style57"/>
       </w:pPr>
       <w:r>
         <w:rPr/>
@@ -567,15 +609,15 @@
     </w:p>
     <w:p>
       <w:pPr>
-        <w:pStyle w:val="style54"/>
-      </w:pPr>
-      <w:r>
-        <w:rPr/>
-      </w:r>
-    </w:p>
-    <w:p>
-      <w:pPr>
-        <w:pStyle w:val="style54"/>
+        <w:pStyle w:val="style58"/>
+      </w:pPr>
+      <w:r>
+        <w:rPr/>
+      </w:r>
+    </w:p>
+    <w:p>
+      <w:pPr>
+        <w:pStyle w:val="style58"/>
         <w:shd w:fill="FFFF00" w:val="clear"/>
       </w:pPr>
       <w:r>
@@ -595,31 +637,31 @@
     </w:p>
     <w:p>
       <w:pPr>
-        <w:pStyle w:val="style54"/>
-      </w:pPr>
-      <w:r>
-        <w:rPr/>
-      </w:r>
-    </w:p>
-    <w:p>
-      <w:pPr>
-        <w:pStyle w:val="style54"/>
-      </w:pPr>
-      <w:r>
-        <w:rPr/>
-      </w:r>
-    </w:p>
-    <w:p>
-      <w:pPr>
-        <w:pStyle w:val="style42"/>
-      </w:pPr>
-      <w:r>
-        <w:rPr/>
-      </w:r>
-    </w:p>
-    <w:p>
-      <w:pPr>
-        <w:pStyle w:val="style39"/>
+        <w:pStyle w:val="style58"/>
+      </w:pPr>
+      <w:r>
+        <w:rPr/>
+      </w:r>
+    </w:p>
+    <w:p>
+      <w:pPr>
+        <w:pStyle w:val="style58"/>
+      </w:pPr>
+      <w:r>
+        <w:rPr/>
+      </w:r>
+    </w:p>
+    <w:p>
+      <w:pPr>
+        <w:pStyle w:val="style46"/>
+      </w:pPr>
+      <w:r>
+        <w:rPr/>
+      </w:r>
+    </w:p>
+    <w:p>
+      <w:pPr>
+        <w:pStyle w:val="style43"/>
         <w:spacing w:after="120" w:before="0"/>
         <w:contextualSpacing w:val="false"/>
         <w:jc w:val="both"/>
@@ -647,7 +689,7 @@
 <w:ftr xmlns:o="urn:schemas-microsoft-com:office:office" xmlns:r="http://schemas.openxmlformats.org/officeDocument/2006/relationships" xmlns:v="urn:schemas-microsoft-com:vml" xmlns:w="http://schemas.openxmlformats.org/wordprocessingml/2006/main" xmlns:w10="urn:schemas-microsoft-com:office:word" xmlns:wp="http://schemas.openxmlformats.org/drawingml/2006/wordprocessingDrawing">
   <w:p>
     <w:pPr>
-      <w:pStyle w:val="style49"/>
+      <w:pStyle w:val="style53"/>
       <w:jc w:val="right"/>
     </w:pPr>
     <w:r>
@@ -669,7 +711,7 @@
   </w:p>
   <w:p>
     <w:pPr>
-      <w:pStyle w:val="style55"/>
+      <w:pStyle w:val="style59"/>
       <w:spacing w:after="120" w:before="0"/>
       <w:contextualSpacing w:val="false"/>
     </w:pPr>
@@ -680,12 +722,10 @@
   </w:p>
   <w:p>
     <w:pPr>
-      <w:pStyle w:val="style49"/>
+      <w:pStyle w:val="style53"/>
     </w:pPr>
     <w:r>
-      <w:rPr>
-        <w:color w:val="A6A6A6"/>
-      </w:rPr>
+      <w:rPr/>
     </w:r>
   </w:p>
 </w:ftr>
@@ -695,7 +735,7 @@
 <w:hdr xmlns:o="urn:schemas-microsoft-com:office:office" xmlns:r="http://schemas.openxmlformats.org/officeDocument/2006/relationships" xmlns:v="urn:schemas-microsoft-com:vml" xmlns:w="http://schemas.openxmlformats.org/wordprocessingml/2006/main" xmlns:w10="urn:schemas-microsoft-com:office:word" xmlns:wp="http://schemas.openxmlformats.org/drawingml/2006/wordprocessingDrawing">
   <w:p>
     <w:pPr>
-      <w:pStyle w:val="style48"/>
+      <w:pStyle w:val="style52"/>
     </w:pPr>
     <w:r>
       <w:rPr/>
@@ -982,7 +1022,7 @@
     </w:pPr>
     <w:rPr>
       <w:rFonts w:ascii="Times New Roman" w:cs="Times New Roman" w:eastAsia="Times New Roman" w:hAnsi="Times New Roman"/>
-      <w:color w:val="auto"/>
+      <w:color w:val="00000A"/>
       <w:sz w:val="24"/>
       <w:szCs w:val="24"/>
       <w:lang w:bidi="ar-SA" w:eastAsia="en-US" w:val="en-US"/>
@@ -990,7 +1030,7 @@
   </w:style>
   <w:style w:styleId="style1" w:type="paragraph">
     <w:name w:val="Heading 1"/>
-    <w:basedOn w:val="style32"/>
+    <w:basedOn w:val="style36"/>
     <w:next w:val="style1"/>
     <w:pPr/>
     <w:rPr/>
@@ -1016,7 +1056,7 @@
   </w:style>
   <w:style w:styleId="style3" w:type="paragraph">
     <w:name w:val="Heading 3"/>
-    <w:basedOn w:val="style32"/>
+    <w:basedOn w:val="style36"/>
     <w:next w:val="style3"/>
     <w:pPr/>
     <w:rPr/>
@@ -1181,10 +1221,38 @@
       <w:rFonts w:cs="OpenSymbol"/>
     </w:rPr>
   </w:style>
-  <w:style w:styleId="style32" w:type="paragraph">
+  <w:style w:styleId="style32" w:type="character">
+    <w:name w:val="ListLabel 15"/>
+    <w:next w:val="style32"/>
+    <w:rPr>
+      <w:rFonts w:cs="Symbol"/>
+    </w:rPr>
+  </w:style>
+  <w:style w:styleId="style33" w:type="character">
+    <w:name w:val="ListLabel 16"/>
+    <w:next w:val="style33"/>
+    <w:rPr>
+      <w:rFonts w:cs="OpenSymbol"/>
+    </w:rPr>
+  </w:style>
+  <w:style w:styleId="style34" w:type="character">
+    <w:name w:val="ListLabel 17"/>
+    <w:next w:val="style34"/>
+    <w:rPr>
+      <w:rFonts w:cs="Symbol"/>
+    </w:rPr>
+  </w:style>
+  <w:style w:styleId="style35" w:type="character">
+    <w:name w:val="ListLabel 18"/>
+    <w:next w:val="style35"/>
+    <w:rPr>
+      <w:rFonts w:cs="OpenSymbol"/>
+    </w:rPr>
+  </w:style>
+  <w:style w:styleId="style36" w:type="paragraph">
     <w:name w:val="Heading"/>
     <w:basedOn w:val="style0"/>
-    <w:next w:val="style33"/>
+    <w:next w:val="style37"/>
     <w:pPr>
       <w:keepNext/>
       <w:spacing w:after="120" w:before="240"/>
@@ -1196,29 +1264,29 @@
       <w:szCs w:val="28"/>
     </w:rPr>
   </w:style>
-  <w:style w:styleId="style33" w:type="paragraph">
+  <w:style w:styleId="style37" w:type="paragraph">
     <w:name w:val="Text Body"/>
     <w:basedOn w:val="style0"/>
-    <w:next w:val="style33"/>
+    <w:next w:val="style37"/>
     <w:pPr>
       <w:spacing w:after="120" w:before="0"/>
       <w:contextualSpacing w:val="false"/>
     </w:pPr>
     <w:rPr/>
   </w:style>
-  <w:style w:styleId="style34" w:type="paragraph">
+  <w:style w:styleId="style38" w:type="paragraph">
     <w:name w:val="List"/>
-    <w:basedOn w:val="style33"/>
-    <w:next w:val="style34"/>
+    <w:basedOn w:val="style37"/>
+    <w:next w:val="style38"/>
     <w:pPr/>
     <w:rPr>
       <w:rFonts w:cs="Lohit Hindi"/>
     </w:rPr>
   </w:style>
-  <w:style w:styleId="style35" w:type="paragraph">
+  <w:style w:styleId="style39" w:type="paragraph">
     <w:name w:val="Caption"/>
     <w:basedOn w:val="style0"/>
-    <w:next w:val="style35"/>
+    <w:next w:val="style39"/>
     <w:pPr>
       <w:suppressLineNumbers/>
       <w:spacing w:after="120" w:before="120"/>
@@ -1232,10 +1300,10 @@
       <w:szCs w:val="24"/>
     </w:rPr>
   </w:style>
-  <w:style w:styleId="style36" w:type="paragraph">
+  <w:style w:styleId="style40" w:type="paragraph">
     <w:name w:val="Index"/>
     <w:basedOn w:val="style0"/>
-    <w:next w:val="style36"/>
+    <w:next w:val="style40"/>
     <w:pPr>
       <w:suppressLineNumbers/>
     </w:pPr>
@@ -1243,10 +1311,10 @@
       <w:rFonts w:cs="Lohit Hindi"/>
     </w:rPr>
   </w:style>
-  <w:style w:styleId="style37" w:type="paragraph">
+  <w:style w:styleId="style41" w:type="paragraph">
     <w:name w:val="_hp_Abstract"/>
     <w:basedOn w:val="style0"/>
-    <w:next w:val="style37"/>
+    <w:next w:val="style41"/>
     <w:pPr>
       <w:tabs>
         <w:tab w:leader="none" w:pos="360" w:val="left"/>
@@ -1273,10 +1341,10 @@
       <w:color w:val="000000"/>
     </w:rPr>
   </w:style>
-  <w:style w:styleId="style38" w:type="paragraph">
+  <w:style w:styleId="style42" w:type="paragraph">
     <w:name w:val="_hp_Authors"/>
     <w:basedOn w:val="style0"/>
-    <w:next w:val="style38"/>
+    <w:next w:val="style42"/>
     <w:pPr>
       <w:tabs>
         <w:tab w:leader="none" w:pos="360" w:val="left"/>
@@ -1303,10 +1371,10 @@
       <w:sz w:val="24"/>
     </w:rPr>
   </w:style>
-  <w:style w:styleId="style39" w:type="paragraph">
+  <w:style w:styleId="style43" w:type="paragraph">
     <w:name w:val="_hp_Body"/>
     <w:basedOn w:val="style0"/>
-    <w:next w:val="style39"/>
+    <w:next w:val="style43"/>
     <w:pPr>
       <w:spacing w:after="120" w:before="0"/>
       <w:contextualSpacing w:val="false"/>
@@ -1317,10 +1385,10 @@
       <w:sz w:val="22"/>
     </w:rPr>
   </w:style>
-  <w:style w:styleId="style40" w:type="paragraph">
+  <w:style w:styleId="style44" w:type="paragraph">
     <w:name w:val="_hp_Caption"/>
     <w:basedOn w:val="style0"/>
-    <w:next w:val="style40"/>
+    <w:next w:val="style44"/>
     <w:pPr>
       <w:spacing w:after="120" w:before="0"/>
       <w:contextualSpacing w:val="false"/>
@@ -1330,10 +1398,10 @@
       <w:color w:val="000000"/>
     </w:rPr>
   </w:style>
-  <w:style w:styleId="style41" w:type="paragraph">
+  <w:style w:styleId="style45" w:type="paragraph">
     <w:name w:val="_hp_Heading 0"/>
     <w:basedOn w:val="style0"/>
-    <w:next w:val="style41"/>
+    <w:next w:val="style45"/>
     <w:pPr>
       <w:tabs>
         <w:tab w:leader="none" w:pos="360" w:val="left"/>
@@ -1362,10 +1430,10 @@
       <w:sz w:val="28"/>
     </w:rPr>
   </w:style>
-  <w:style w:styleId="style42" w:type="paragraph">
+  <w:style w:styleId="style46" w:type="paragraph">
     <w:name w:val="_hp_Heading 1"/>
     <w:basedOn w:val="style0"/>
-    <w:next w:val="style42"/>
+    <w:next w:val="style46"/>
     <w:pPr>
       <w:tabs>
         <w:tab w:leader="none" w:pos="360" w:val="left"/>
@@ -1393,10 +1461,10 @@
       <w:sz w:val="28"/>
     </w:rPr>
   </w:style>
-  <w:style w:styleId="style43" w:type="paragraph">
+  <w:style w:styleId="style47" w:type="paragraph">
     <w:name w:val="_hp_Heading 2"/>
     <w:basedOn w:val="style0"/>
-    <w:next w:val="style43"/>
+    <w:next w:val="style47"/>
     <w:pPr>
       <w:tabs>
         <w:tab w:leader="none" w:pos="360" w:val="left"/>
@@ -1425,10 +1493,10 @@
       <w:sz w:val="24"/>
     </w:rPr>
   </w:style>
-  <w:style w:styleId="style44" w:type="paragraph">
+  <w:style w:styleId="style48" w:type="paragraph">
     <w:name w:val="_hp_Heading 3"/>
     <w:basedOn w:val="style0"/>
-    <w:next w:val="style44"/>
+    <w:next w:val="style48"/>
     <w:pPr>
       <w:tabs>
         <w:tab w:leader="none" w:pos="360" w:val="left"/>
@@ -1458,10 +1526,10 @@
       <w:sz w:val="22"/>
     </w:rPr>
   </w:style>
-  <w:style w:styleId="style45" w:type="paragraph">
+  <w:style w:styleId="style49" w:type="paragraph">
     <w:name w:val="_hp_Paper-Title"/>
     <w:basedOn w:val="style0"/>
-    <w:next w:val="style45"/>
+    <w:next w:val="style49"/>
     <w:pPr>
       <w:tabs>
         <w:tab w:leader="none" w:pos="360" w:val="left"/>
@@ -1490,13 +1558,13 @@
       <w:sz w:val="32"/>
     </w:rPr>
   </w:style>
-  <w:style w:styleId="style46" w:type="paragraph">
+  <w:style w:styleId="style50" w:type="paragraph">
     <w:name w:val="Footnote"/>
     <w:basedOn w:val="style0"/>
-    <w:next w:val="style46"/>
+    <w:next w:val="style50"/>
     <w:pPr>
       <w:tabs>
-        <w:tab w:leader="none" w:pos="1440" w:val="left"/>
+        <w:tab w:leader="none" w:pos="2880" w:val="left"/>
       </w:tabs>
       <w:ind w:hanging="0" w:left="720" w:right="360"/>
     </w:pPr>
@@ -1506,10 +1574,10 @@
       <w:sz w:val="24"/>
     </w:rPr>
   </w:style>
-  <w:style w:styleId="style47" w:type="paragraph">
+  <w:style w:styleId="style51" w:type="paragraph">
     <w:name w:val="References"/>
     <w:basedOn w:val="style0"/>
-    <w:next w:val="style47"/>
+    <w:next w:val="style51"/>
     <w:pPr>
       <w:jc w:val="both"/>
     </w:pPr>
@@ -1517,10 +1585,10 @@
       <w:color w:val="000000"/>
     </w:rPr>
   </w:style>
-  <w:style w:styleId="style48" w:type="paragraph">
+  <w:style w:styleId="style52" w:type="paragraph">
     <w:name w:val="Header"/>
     <w:basedOn w:val="style0"/>
-    <w:next w:val="style48"/>
+    <w:next w:val="style52"/>
     <w:pPr>
       <w:tabs>
         <w:tab w:leader="none" w:pos="4320" w:val="center"/>
@@ -1529,10 +1597,10 @@
     </w:pPr>
     <w:rPr/>
   </w:style>
-  <w:style w:styleId="style49" w:type="paragraph">
+  <w:style w:styleId="style53" w:type="paragraph">
     <w:name w:val="Footer"/>
     <w:basedOn w:val="style0"/>
-    <w:next w:val="style49"/>
+    <w:next w:val="style53"/>
     <w:pPr>
       <w:tabs>
         <w:tab w:leader="none" w:pos="4320" w:val="center"/>
@@ -1542,30 +1610,30 @@
     </w:pPr>
     <w:rPr/>
   </w:style>
-  <w:style w:styleId="style50" w:type="paragraph">
+  <w:style w:styleId="style54" w:type="paragraph">
     <w:name w:val="annotation text"/>
     <w:basedOn w:val="style0"/>
-    <w:next w:val="style50"/>
+    <w:next w:val="style54"/>
     <w:pPr/>
     <w:rPr>
       <w:sz w:val="20"/>
       <w:szCs w:val="20"/>
     </w:rPr>
   </w:style>
-  <w:style w:styleId="style51" w:type="paragraph">
+  <w:style w:styleId="style55" w:type="paragraph">
     <w:name w:val="annotation subject"/>
-    <w:basedOn w:val="style50"/>
-    <w:next w:val="style51"/>
+    <w:basedOn w:val="style54"/>
+    <w:next w:val="style55"/>
     <w:pPr/>
     <w:rPr>
       <w:b/>
       <w:bCs/>
     </w:rPr>
   </w:style>
-  <w:style w:styleId="style52" w:type="paragraph">
+  <w:style w:styleId="style56" w:type="paragraph">
     <w:name w:val="Balloon Text"/>
     <w:basedOn w:val="style0"/>
-    <w:next w:val="style52"/>
+    <w:next w:val="style56"/>
     <w:pPr/>
     <w:rPr>
       <w:rFonts w:ascii="Tahoma" w:cs="Tahoma" w:hAnsi="Tahoma"/>
@@ -1573,17 +1641,17 @@
       <w:szCs w:val="16"/>
     </w:rPr>
   </w:style>
-  <w:style w:styleId="style53" w:type="paragraph">
+  <w:style w:styleId="style57" w:type="paragraph">
     <w:name w:val="_hp_references"/>
-    <w:basedOn w:val="style41"/>
-    <w:next w:val="style53"/>
+    <w:basedOn w:val="style45"/>
+    <w:next w:val="style57"/>
     <w:pPr/>
     <w:rPr/>
   </w:style>
-  <w:style w:styleId="style54" w:type="paragraph">
+  <w:style w:styleId="style58" w:type="paragraph">
     <w:name w:val="_hp_refs_body"/>
-    <w:basedOn w:val="style39"/>
-    <w:next w:val="style54"/>
+    <w:basedOn w:val="style43"/>
+    <w:next w:val="style58"/>
     <w:pPr>
       <w:jc w:val="left"/>
     </w:pPr>
@@ -1592,17 +1660,17 @@
       <w:szCs w:val="20"/>
     </w:rPr>
   </w:style>
-  <w:style w:styleId="style55" w:type="paragraph">
+  <w:style w:styleId="style59" w:type="paragraph">
     <w:name w:val="Frame Contents"/>
-    <w:basedOn w:val="style33"/>
-    <w:next w:val="style55"/>
+    <w:basedOn w:val="style37"/>
+    <w:next w:val="style59"/>
     <w:pPr/>
     <w:rPr/>
   </w:style>
-  <w:style w:styleId="style56" w:type="paragraph">
+  <w:style w:styleId="style60" w:type="paragraph">
     <w:name w:val="Preformatted Text"/>
     <w:basedOn w:val="style0"/>
-    <w:next w:val="style56"/>
+    <w:next w:val="style60"/>
     <w:pPr>
       <w:spacing w:after="0" w:before="0"/>
       <w:contextualSpacing w:val="false"/>

</xml_diff>

<commit_message>
Atualizando paper versão 30Ago2013
</commit_message>
<xml_diff>
--- a/docs/TechCon14-Draft-3.docx
+++ b/docs/TechCon14-Draft-3.docx
@@ -7,8 +7,13 @@
         <w:pStyle w:val="hpPaper-Title"/>
         <w:spacing w:after="0" w:line="300" w:lineRule="auto"/>
       </w:pPr>
-      <w:r>
-        <w:t>GuideDroid: Low Cost Indoor Navigation Assistant for the Visually Impaired</w:t>
+      <w:proofErr w:type="spellStart"/>
+      <w:r>
+        <w:t>GuideDroid</w:t>
+      </w:r>
+      <w:proofErr w:type="spellEnd"/>
+      <w:r>
+        <w:t>: Low Cost Indoor Navigation Assistant for the Visually Impaired</w:t>
       </w:r>
     </w:p>
     <w:p>
@@ -71,7 +76,49 @@
         <w:rPr>
           <w:iCs/>
         </w:rPr>
-        <w:t>This paper presents an innovative, low cost indoor navigation system for the visually impaired which takes advantage of the emerging communication technology Near Field Communication (NFC). The main idea is to orient users by NFC enabled mobile phones that gathers the current position from NFC tags and tells user the way to follow to reach her desired destination possibly using intermediate checkpoints. The system also provides a collision detection mechanism that warns user for near obstacles. Since it was implemented on Android and behaves like a guide dog, we named it GuideDroid.</w:t>
+        <w:t xml:space="preserve">This paper presents an innovative, low cost indoor navigation system for the visually </w:t>
+      </w:r>
+      <w:proofErr w:type="gramStart"/>
+      <w:r>
+        <w:rPr>
+          <w:iCs/>
+        </w:rPr>
+        <w:t>impaired which</w:t>
+      </w:r>
+      <w:proofErr w:type="gramEnd"/>
+      <w:r>
+        <w:rPr>
+          <w:iCs/>
+        </w:rPr>
+        <w:t xml:space="preserve"> takes advantage of the emerging communication technology Near Field Communication (NFC). The main idea is to orient users by NFC enabled mobile phones that gathers the current position from NFC tags and tells user the way to follow to reach her desired destination possibly using intermediate checkpoints. The system also provides a collision detection mechanism that warns user for near obstacles. Since it </w:t>
+      </w:r>
+      <w:proofErr w:type="gramStart"/>
+      <w:r>
+        <w:rPr>
+          <w:iCs/>
+        </w:rPr>
+        <w:t>was implemented</w:t>
+      </w:r>
+      <w:proofErr w:type="gramEnd"/>
+      <w:r>
+        <w:rPr>
+          <w:iCs/>
+        </w:rPr>
+        <w:t xml:space="preserve"> on Android and behaves like a guide dog, we named it </w:t>
+      </w:r>
+      <w:proofErr w:type="spellStart"/>
+      <w:r>
+        <w:rPr>
+          <w:iCs/>
+        </w:rPr>
+        <w:t>GuideDroid</w:t>
+      </w:r>
+      <w:proofErr w:type="spellEnd"/>
+      <w:r>
+        <w:rPr>
+          <w:iCs/>
+        </w:rPr>
+        <w:t>.</w:t>
       </w:r>
     </w:p>
     <w:p>
@@ -101,7 +148,21 @@
         <w:rPr>
           <w:szCs w:val="22"/>
         </w:rPr>
-        <w:t>GPS based navigation that is now getting widely used is not feasible in an indoor environment due the weakness of satellite signal. Variety of technologies is tested and new designs are generated for indoor navigation in order to circumvent the lack of excellence.</w:t>
+        <w:t xml:space="preserve">GPS based navigation that is now getting widely used is not feasible in an indoor environment due the weakness of satellite signal. Variety of technologies is tested and new designs </w:t>
+      </w:r>
+      <w:proofErr w:type="gramStart"/>
+      <w:r>
+        <w:rPr>
+          <w:szCs w:val="22"/>
+        </w:rPr>
+        <w:t>are generated</w:t>
+      </w:r>
+      <w:proofErr w:type="gramEnd"/>
+      <w:r>
+        <w:rPr>
+          <w:szCs w:val="22"/>
+        </w:rPr>
+        <w:t xml:space="preserve"> for indoor navigation in order to circumvent the lack of excellence.</w:t>
       </w:r>
     </w:p>
     <w:p>
@@ -112,7 +173,19 @@
         <w:rPr>
           <w:szCs w:val="22"/>
         </w:rPr>
-        <w:t>The existing solutions for indoor navigation systems typically require the use of expensive and heavy sensors, or equipping rooms and hallways with radio-frequency technologies such as A-GPS, Bluetooth, Ultra Wide Band (UWB), Wi-Fi or RFID which are used to determine the user's location and most of them are not suitable for the visually impaired.</w:t>
+        <w:t xml:space="preserve">The existing solutions for indoor navigation systems typically require the use of expensive and heavy sensors, or equipping rooms and hallways with radio-frequency technologies such as A-GPS, Bluetooth, Ultra Wide Band (UWB), Wi-Fi or </w:t>
+      </w:r>
+      <w:r>
+        <w:rPr>
+          <w:szCs w:val="22"/>
+        </w:rPr>
+        <w:t>RFID that are used to determine the user’s location and most of them</w:t>
+      </w:r>
+      <w:r>
+        <w:rPr>
+          <w:szCs w:val="22"/>
+        </w:rPr>
+        <w:t xml:space="preserve"> are not suitable for the visually impaired.</w:t>
       </w:r>
     </w:p>
     <w:p>
@@ -123,7 +196,35 @@
         <w:rPr>
           <w:szCs w:val="22"/>
         </w:rPr>
-        <w:t>Although several attempts have been made at making such indoor navigation systems, none of them have found wide acceptance. There is an opportunity that spreads between different areas such as providing HP mobile devices with embedded assistance features, offering services and products in the via HP eHealth Center and improving the brand image to both external and internal people.</w:t>
+        <w:t xml:space="preserve">Although several attempts </w:t>
+      </w:r>
+      <w:proofErr w:type="gramStart"/>
+      <w:r>
+        <w:rPr>
+          <w:szCs w:val="22"/>
+        </w:rPr>
+        <w:t>have been made</w:t>
+      </w:r>
+      <w:proofErr w:type="gramEnd"/>
+      <w:r>
+        <w:rPr>
+          <w:szCs w:val="22"/>
+        </w:rPr>
+        <w:t xml:space="preserve"> at making such indoor navigation systems, none of them have found wide acceptance. There is an opportunity that spreads between different areas such as providing HP mobile devices with embedded assistance features, offering services and products in the via HP </w:t>
+      </w:r>
+      <w:proofErr w:type="spellStart"/>
+      <w:r>
+        <w:rPr>
+          <w:szCs w:val="22"/>
+        </w:rPr>
+        <w:t>eHealth</w:t>
+      </w:r>
+      <w:proofErr w:type="spellEnd"/>
+      <w:r>
+        <w:rPr>
+          <w:szCs w:val="22"/>
+        </w:rPr>
+        <w:t xml:space="preserve"> Center and improving the brand image to both external and internal people.</w:t>
       </w:r>
     </w:p>
     <w:p>
@@ -138,11 +239,24 @@
       <w:pPr>
         <w:pStyle w:val="hpBody"/>
       </w:pPr>
+      <w:proofErr w:type="spellStart"/>
       <w:r>
         <w:t>Guide</w:t>
       </w:r>
       <w:r>
-        <w:t xml:space="preserve">Droid was designed to help the visually impaired in </w:t>
+        <w:t>Droid</w:t>
+      </w:r>
+      <w:proofErr w:type="spellEnd"/>
+      <w:r>
+        <w:t xml:space="preserve"> </w:t>
+      </w:r>
+      <w:proofErr w:type="gramStart"/>
+      <w:r>
+        <w:t>was designed</w:t>
+      </w:r>
+      <w:proofErr w:type="gramEnd"/>
+      <w:r>
+        <w:t xml:space="preserve"> to help the visually impaired in </w:t>
       </w:r>
       <w:r>
         <w:t>their locomotion by</w:t>
@@ -171,7 +285,15 @@
         <w:pStyle w:val="hpBody"/>
       </w:pPr>
       <w:r>
-        <w:t xml:space="preserve">It is accomplished </w:t>
+        <w:t xml:space="preserve">It </w:t>
+      </w:r>
+      <w:proofErr w:type="gramStart"/>
+      <w:r>
+        <w:t>is accomplished</w:t>
+      </w:r>
+      <w:proofErr w:type="gramEnd"/>
+      <w:r>
+        <w:t xml:space="preserve"> </w:t>
       </w:r>
       <w:r>
         <w:t>through</w:t>
@@ -313,7 +435,37 @@
         <w:rPr>
           <w:szCs w:val="22"/>
         </w:rPr>
-        <w:t>Since it is necessary to maintain the same location model (latitude/longitude) widely used in outdoor navigation and indoor GPS signal is insufficient to obtain such information, how to solve the issue?</w:t>
+        <w:t xml:space="preserve">How to conciliate the necessity of keeping the same </w:t>
+      </w:r>
+      <w:r>
+        <w:rPr>
+          <w:szCs w:val="22"/>
+        </w:rPr>
+        <w:t xml:space="preserve">location model (latitude/longitude) widely used in outdoor navigation and </w:t>
+      </w:r>
+      <w:r>
+        <w:rPr>
+          <w:szCs w:val="22"/>
+        </w:rPr>
+        <w:t xml:space="preserve">the weakness of </w:t>
+      </w:r>
+      <w:r>
+        <w:rPr>
+          <w:szCs w:val="22"/>
+        </w:rPr>
+        <w:t>indo</w:t>
+      </w:r>
+      <w:r>
+        <w:rPr>
+          <w:szCs w:val="22"/>
+        </w:rPr>
+        <w:t>or GPS signal</w:t>
+      </w:r>
+      <w:r>
+        <w:rPr>
+          <w:szCs w:val="22"/>
+        </w:rPr>
+        <w:t>?</w:t>
       </w:r>
     </w:p>
     <w:p>
@@ -342,7 +494,13 @@
         <w:rPr>
           <w:szCs w:val="22"/>
         </w:rPr>
-        <w:t>their precisely</w:t>
+        <w:t xml:space="preserve">their </w:t>
+      </w:r>
+      <w:r>
+        <w:rPr>
+          <w:szCs w:val="22"/>
+        </w:rPr>
+        <w:t>accurately</w:t>
       </w:r>
       <w:r>
         <w:rPr>
@@ -354,7 +512,79 @@
         <w:rPr>
           <w:szCs w:val="22"/>
         </w:rPr>
-        <w:t xml:space="preserve">And the existing compass in the smartphones is used to point out the right direction to the user. </w:t>
+        <w:t>T</w:t>
+      </w:r>
+      <w:r>
+        <w:rPr>
+          <w:szCs w:val="22"/>
+        </w:rPr>
+        <w:t>he existing compas</w:t>
+      </w:r>
+      <w:r>
+        <w:rPr>
+          <w:szCs w:val="22"/>
+        </w:rPr>
+        <w:t xml:space="preserve">s in the smartphones </w:t>
+      </w:r>
+      <w:r>
+        <w:rPr>
+          <w:szCs w:val="22"/>
+        </w:rPr>
+        <w:t>point</w:t>
+      </w:r>
+      <w:r>
+        <w:rPr>
+          <w:szCs w:val="22"/>
+        </w:rPr>
+        <w:t>s</w:t>
+      </w:r>
+      <w:r>
+        <w:rPr>
+          <w:szCs w:val="22"/>
+        </w:rPr>
+        <w:t xml:space="preserve"> out the right direction to the user</w:t>
+      </w:r>
+      <w:r>
+        <w:rPr>
+          <w:szCs w:val="22"/>
+        </w:rPr>
+        <w:t>, signaling it by means of vibrati</w:t>
+      </w:r>
+      <w:r>
+        <w:rPr>
+          <w:szCs w:val="22"/>
+        </w:rPr>
+        <w:t xml:space="preserve">on, thus allowing </w:t>
+      </w:r>
+      <w:r>
+        <w:rPr>
+          <w:szCs w:val="22"/>
+        </w:rPr>
+        <w:t>the visually impaired</w:t>
+      </w:r>
+      <w:r>
+        <w:rPr>
+          <w:szCs w:val="22"/>
+        </w:rPr>
+        <w:t xml:space="preserve"> </w:t>
+      </w:r>
+      <w:r>
+        <w:rPr>
+          <w:szCs w:val="22"/>
+        </w:rPr>
+        <w:t xml:space="preserve">to </w:t>
+      </w:r>
+      <w:r>
+        <w:rPr>
+          <w:szCs w:val="22"/>
+        </w:rPr>
+        <w:t>use the assistant</w:t>
+      </w:r>
+      <w:r>
+        <w:rPr>
+          <w:szCs w:val="22"/>
+        </w:rPr>
+        <w:t xml:space="preserve">. </w:t>
       </w:r>
       <w:r>
         <w:rPr>
@@ -382,23 +612,6 @@
         <w:rPr>
           <w:szCs w:val="22"/>
         </w:rPr>
-      </w:pPr>
-      <w:r>
-        <w:rPr>
-          <w:szCs w:val="22"/>
-        </w:rPr>
-        <w:t>The main idea is to guide the user</w:t>
-      </w:r>
-      <w:r>
-        <w:rPr>
-          <w:szCs w:val="22"/>
-        </w:rPr>
-        <w:t xml:space="preserve"> turn-by-turn instructions between waypoints. Let us consider the case where the user needs to reach a particular room in a building unknown. This building is represented in Figure 1.</w:t>
-      </w:r>
-    </w:p>
-    <w:p>
-      <w:pPr>
-        <w:pStyle w:val="hpBody"/>
       </w:pPr>
       <w:r>
         <w:rPr>
@@ -409,7 +622,7 @@
             <v:stroke joinstyle="miter"/>
             <v:path gradientshapeok="t" o:connecttype="rect"/>
           </v:shapetype>
-          <v:shape id="_x0000_s1026" type="#_x0000_t202" style="position:absolute;left:0;text-align:left;margin-left:0;margin-top:236.25pt;width:340.5pt;height:.05pt;z-index:251658240;mso-position-horizontal-relative:text;mso-position-vertical-relative:text" stroked="f">
+          <v:shape id="_x0000_s1031" type="#_x0000_t202" style="position:absolute;left:0;text-align:left;margin-left:367.2pt;margin-top:196.55pt;width:136.85pt;height:.05pt;z-index:251661312;mso-position-horizontal-relative:text;mso-position-vertical-relative:text" stroked="f">
             <v:textbox style="mso-fit-shape-to-text:t" inset="0,0,0,0">
               <w:txbxContent>
                 <w:p>
@@ -444,7 +657,7 @@
                     <w:fldChar w:fldCharType="end"/>
                   </w:r>
                   <w:r>
-                    <w:t>- Navigating with NFC tags</w:t>
+                    <w:t>- Searching direction and distance</w:t>
                   </w:r>
                 </w:p>
               </w:txbxContent>
@@ -456,21 +669,22 @@
       <w:r>
         <w:rPr>
           <w:noProof/>
+          <w:szCs w:val="22"/>
           <w:lang w:val="pt-BR" w:eastAsia="pt-BR"/>
         </w:rPr>
         <w:drawing>
-          <wp:anchor distT="0" distB="0" distL="114300" distR="114300" simplePos="0" relativeHeight="251650560" behindDoc="0" locked="0" layoutInCell="1" allowOverlap="1" wp14:anchorId="2E1636E0" wp14:editId="2543E95F">
+          <wp:anchor distT="0" distB="0" distL="114300" distR="114300" simplePos="0" relativeHeight="251657216" behindDoc="0" locked="0" layoutInCell="1" allowOverlap="1" wp14:anchorId="37D28468" wp14:editId="222E6DF6">
             <wp:simplePos x="0" y="0"/>
             <wp:positionH relativeFrom="column">
-              <wp:posOffset>0</wp:posOffset>
+              <wp:posOffset>4663994</wp:posOffset>
             </wp:positionH>
             <wp:positionV relativeFrom="paragraph">
-              <wp:posOffset>8255</wp:posOffset>
+              <wp:posOffset>46760</wp:posOffset>
             </wp:positionV>
-            <wp:extent cx="4324350" cy="2935238"/>
+            <wp:extent cx="1737995" cy="2392680"/>
             <wp:effectExtent l="0" t="0" r="0" b="0"/>
             <wp:wrapSquare wrapText="bothSides"/>
-            <wp:docPr id="1" name="Picture 1"/>
+            <wp:docPr id="3" name="Picture 3"/>
             <wp:cNvGraphicFramePr>
               <a:graphicFrameLocks xmlns:a="http://schemas.openxmlformats.org/drawingml/2006/main" noChangeAspect="1"/>
             </wp:cNvGraphicFramePr>
@@ -478,11 +692,11 @@
               <a:graphicData uri="http://schemas.openxmlformats.org/drawingml/2006/picture">
                 <pic:pic xmlns:pic="http://schemas.openxmlformats.org/drawingml/2006/picture">
                   <pic:nvPicPr>
-                    <pic:cNvPr id="1" name="PlantaBaixaIndoorNav.png"/>
+                    <pic:cNvPr id="3" name="AvatarGeo.png"/>
                     <pic:cNvPicPr/>
                   </pic:nvPicPr>
                   <pic:blipFill>
-                    <a:blip r:embed="rId8" cstate="print">
+                    <a:blip r:embed="rId8">
                       <a:extLst>
                         <a:ext uri="{28A0092B-C50C-407E-A947-70E740481C1C}">
                           <a14:useLocalDpi xmlns:a14="http://schemas.microsoft.com/office/drawing/2010/main" val="0"/>
@@ -496,7 +710,7 @@
                   <pic:spPr>
                     <a:xfrm>
                       <a:off x="0" y="0"/>
-                      <a:ext cx="4324350" cy="2935238"/>
+                      <a:ext cx="1737995" cy="2392680"/>
                     </a:xfrm>
                     <a:prstGeom prst="rect">
                       <a:avLst/>
@@ -505,12 +719,6 @@
                 </pic:pic>
               </a:graphicData>
             </a:graphic>
-            <wp14:sizeRelH relativeFrom="page">
-              <wp14:pctWidth>0</wp14:pctWidth>
-            </wp14:sizeRelH>
-            <wp14:sizeRelV relativeFrom="page">
-              <wp14:pctHeight>0</wp14:pctHeight>
-            </wp14:sizeRelV>
           </wp:anchor>
         </w:drawing>
       </w:r>
@@ -518,27 +726,371 @@
         <w:rPr>
           <w:szCs w:val="22"/>
         </w:rPr>
-        <w:t>At the entrance door, the user touches with her phone a poster with the NFC tag. Then the detection of a special URL that starts with "guidedroid://" triggers GuideDroid application that identifies the building and then downloads the XML file that describes it. Following, the application asks the user the desired room destination, presenting a list with the names of existing rooms in the building. Once chosen the destination, the application calculates the route using the Dijkstra's algorithm and asks the user to rotate the phone horizontally (see Figure 2) to determine the magnetic orientation of the first stretch of the route. When the magnetic orientation is found, the phone vibrates and announces the distance the user should walk in that direction. At the end of this passage, she will found another NFC tag that corresponds to the destination or an intermediate point (waypoint) where the process is repeated to determine a new stretch.</w:t>
+        <w:t>The main idea is to guide the user</w:t>
+      </w:r>
+      <w:r>
+        <w:rPr>
+          <w:szCs w:val="22"/>
+        </w:rPr>
+        <w:t xml:space="preserve"> </w:t>
+      </w:r>
+      <w:r>
+        <w:rPr>
+          <w:szCs w:val="22"/>
+        </w:rPr>
+        <w:t xml:space="preserve">with </w:t>
+      </w:r>
+      <w:r>
+        <w:rPr>
+          <w:szCs w:val="22"/>
+        </w:rPr>
+        <w:t xml:space="preserve">turn-by-turn </w:t>
+      </w:r>
+      <w:r>
+        <w:rPr>
+          <w:szCs w:val="22"/>
+        </w:rPr>
+        <w:t>instructions between waypoints</w:t>
+      </w:r>
+      <w:r>
+        <w:rPr>
+          <w:szCs w:val="22"/>
+        </w:rPr>
+        <w:t xml:space="preserve"> (NFC tags)</w:t>
+      </w:r>
+      <w:r>
+        <w:rPr>
+          <w:szCs w:val="22"/>
+        </w:rPr>
+        <w:t xml:space="preserve">. </w:t>
+      </w:r>
+      <w:r>
+        <w:rPr>
+          <w:szCs w:val="22"/>
+        </w:rPr>
+        <w:t>Each tag</w:t>
+      </w:r>
+      <w:r>
+        <w:rPr>
+          <w:szCs w:val="22"/>
+        </w:rPr>
+        <w:t xml:space="preserve"> has </w:t>
+      </w:r>
+      <w:r>
+        <w:rPr>
+          <w:szCs w:val="22"/>
+        </w:rPr>
+        <w:t>a</w:t>
+      </w:r>
+      <w:r>
+        <w:rPr>
+          <w:szCs w:val="22"/>
+        </w:rPr>
+        <w:t xml:space="preserve"> unique identifier that enables to access its geographic coordinates, among several other information. Considering the user needs to traverse from</w:t>
+      </w:r>
+      <w:r>
+        <w:rPr>
+          <w:szCs w:val="22"/>
+        </w:rPr>
+        <w:t xml:space="preserve"> the point A to point B (F</w:t>
+      </w:r>
+      <w:r>
+        <w:rPr>
+          <w:szCs w:val="22"/>
+        </w:rPr>
+        <w:t xml:space="preserve">igure 1), </w:t>
+      </w:r>
+      <w:r>
+        <w:rPr>
+          <w:szCs w:val="22"/>
+        </w:rPr>
+        <w:t xml:space="preserve">and </w:t>
+      </w:r>
+      <w:r>
+        <w:rPr>
+          <w:szCs w:val="22"/>
+        </w:rPr>
+        <w:t>given that we know the</w:t>
+      </w:r>
+      <w:r>
+        <w:rPr>
+          <w:szCs w:val="22"/>
+        </w:rPr>
+        <w:t>ir</w:t>
+      </w:r>
+      <w:r>
+        <w:rPr>
+          <w:szCs w:val="22"/>
+        </w:rPr>
+        <w:t xml:space="preserve"> coordinates (previously determined and stored), we can calculate the bearing and the distance from point A to point B using the </w:t>
+      </w:r>
+      <w:r>
+        <w:rPr>
+          <w:szCs w:val="22"/>
+        </w:rPr>
+        <w:t>WGS84</w:t>
+      </w:r>
+      <w:r>
+        <w:rPr>
+          <w:szCs w:val="22"/>
+        </w:rPr>
+        <w:t xml:space="preserve"> </w:t>
+      </w:r>
+      <w:r>
+        <w:rPr>
+          <w:szCs w:val="22"/>
+        </w:rPr>
+        <w:t xml:space="preserve">(World Geodetic System, 1984) </w:t>
+      </w:r>
+      <w:r>
+        <w:rPr>
+          <w:szCs w:val="22"/>
+        </w:rPr>
+        <w:t>ellipsoid.</w:t>
       </w:r>
     </w:p>
     <w:p>
       <w:pPr>
         <w:pStyle w:val="hpBody"/>
-      </w:pPr>
-      <w:r>
-        <w:rPr>
-          <w:szCs w:val="22"/>
-        </w:rPr>
-        <w:t xml:space="preserve">Exemplifying with Figure 1, we assume that the destination is the room 106. The user touches the NFC tag at the entrance with her phone and after any necessary initialization, the application determines the smallest path A, C, K, J, I to reach room 106. Then the user rotates her mobile phone that will vibrate when the direction that points </w:t>
-      </w:r>
+        <w:rPr>
+          <w:szCs w:val="22"/>
+        </w:rPr>
+      </w:pPr>
+      <w:r>
+        <w:rPr>
+          <w:szCs w:val="22"/>
+        </w:rPr>
+        <w:t>Let us consider the case where the user needs to reach a particular</w:t>
+      </w:r>
+      <w:r>
+        <w:rPr>
+          <w:szCs w:val="22"/>
+        </w:rPr>
+        <w:t xml:space="preserve"> room in a building unknown. The Figure 2 represents that building</w:t>
+      </w:r>
+      <w:r>
+        <w:rPr>
+          <w:szCs w:val="22"/>
+        </w:rPr>
+        <w:t>.</w:t>
+      </w:r>
+    </w:p>
+    <w:p>
+      <w:pPr>
+        <w:pStyle w:val="hpBody"/>
+        <w:rPr>
+          <w:szCs w:val="22"/>
+        </w:rPr>
+      </w:pPr>
+      <w:r>
+        <w:rPr>
+          <w:szCs w:val="22"/>
+        </w:rPr>
+        <w:t>At the entrance door, the user touches with her phone a poster with the NFC tag. Then the detection of a special URL that starts with "</w:t>
+      </w:r>
+      <w:proofErr w:type="spellStart"/>
+      <w:r>
+        <w:rPr>
+          <w:szCs w:val="22"/>
+        </w:rPr>
+        <w:t>guidedroid</w:t>
+      </w:r>
+      <w:proofErr w:type="spellEnd"/>
+      <w:proofErr w:type="gramStart"/>
+      <w:r>
+        <w:rPr>
+          <w:szCs w:val="22"/>
+        </w:rPr>
+        <w:t>:/</w:t>
+      </w:r>
+      <w:proofErr w:type="gramEnd"/>
+      <w:r>
+        <w:rPr>
+          <w:szCs w:val="22"/>
+        </w:rPr>
+        <w:t xml:space="preserve">/" triggers </w:t>
+      </w:r>
+      <w:r>
+        <w:rPr>
+          <w:szCs w:val="22"/>
+        </w:rPr>
+        <w:t xml:space="preserve">the </w:t>
+      </w:r>
+      <w:proofErr w:type="spellStart"/>
+      <w:r>
+        <w:rPr>
+          <w:szCs w:val="22"/>
+        </w:rPr>
+        <w:t>GuideDroid</w:t>
+      </w:r>
+      <w:proofErr w:type="spellEnd"/>
+      <w:r>
+        <w:rPr>
+          <w:szCs w:val="22"/>
+        </w:rPr>
+        <w:t xml:space="preserve"> application that identifies the building and then downloads the XML file that describes it. Following, the application </w:t>
+      </w:r>
+      <w:r>
+        <w:rPr>
+          <w:szCs w:val="22"/>
+        </w:rPr>
+        <w:t>inquires</w:t>
+      </w:r>
+      <w:r>
+        <w:rPr>
+          <w:szCs w:val="22"/>
+        </w:rPr>
+        <w:t xml:space="preserve"> the user the desired room destination, presenting a list with the names of existing rooms in the building. Once chosen the destination, the application calculates the route using the </w:t>
+      </w:r>
+      <w:proofErr w:type="spellStart"/>
+      <w:r>
+        <w:rPr>
+          <w:szCs w:val="22"/>
+        </w:rPr>
+        <w:t>Dijkstra's</w:t>
+      </w:r>
+      <w:proofErr w:type="spellEnd"/>
+      <w:r>
+        <w:rPr>
+          <w:szCs w:val="22"/>
+        </w:rPr>
+        <w:t xml:space="preserve"> algorithm and asks the user to rotate the p</w:t>
+      </w:r>
+      <w:r>
+        <w:rPr>
+          <w:szCs w:val="22"/>
+        </w:rPr>
+        <w:t>hone horizontally (see Figure 1)</w:t>
+      </w:r>
+      <w:r>
+        <w:rPr>
+          <w:szCs w:val="22"/>
+        </w:rPr>
+        <w:t xml:space="preserve"> to determine the magnetic orientation of the first stretch of the route. When </w:t>
+      </w:r>
+      <w:r>
+        <w:rPr>
+          <w:szCs w:val="22"/>
+        </w:rPr>
+        <w:t xml:space="preserve">it finds </w:t>
+      </w:r>
+      <w:r>
+        <w:rPr>
+          <w:szCs w:val="22"/>
+        </w:rPr>
+        <w:t>t</w:t>
+      </w:r>
+      <w:r>
+        <w:rPr>
+          <w:szCs w:val="22"/>
+        </w:rPr>
+        <w:t>he magnetic orientation</w:t>
+      </w:r>
+      <w:r>
+        <w:rPr>
+          <w:szCs w:val="22"/>
+        </w:rPr>
+        <w:t xml:space="preserve">, the phone vibrates and announces the distance the user should walk in that direction. At the end of this passage, she will found another NFC tag that corresponds to the destination or an intermediate point (waypoint) where the process </w:t>
+      </w:r>
+      <w:r>
+        <w:rPr>
+          <w:szCs w:val="22"/>
+        </w:rPr>
+        <w:t xml:space="preserve">starts again </w:t>
+      </w:r>
+      <w:r>
+        <w:rPr>
+          <w:szCs w:val="22"/>
+        </w:rPr>
+        <w:t>to determine a new stretch.</w:t>
+      </w:r>
+      <w:r>
+        <w:rPr>
+          <w:szCs w:val="22"/>
+        </w:rPr>
+        <w:t xml:space="preserve"> </w:t>
+      </w:r>
+    </w:p>
+    <w:p>
+      <w:pPr>
+        <w:pStyle w:val="hpBody"/>
+      </w:pPr>
+      <w:r>
+        <w:rPr>
+          <w:szCs w:val="22"/>
+        </w:rPr>
+        <w:t>Exemplifying with Figure 2</w:t>
+      </w:r>
+      <w:r>
+        <w:rPr>
+          <w:szCs w:val="22"/>
+        </w:rPr>
+        <w:t>, we assume that the destination is the room 106. The user touches the NFC tag at the entrance with her phone and after a</w:t>
+      </w:r>
+      <w:r>
+        <w:rPr>
+          <w:szCs w:val="22"/>
+        </w:rPr>
+        <w:t xml:space="preserve">ny necessary </w:t>
+      </w:r>
+      <w:proofErr w:type="gramStart"/>
+      <w:r>
+        <w:rPr>
+          <w:szCs w:val="22"/>
+        </w:rPr>
+        <w:t>initialization</w:t>
+      </w:r>
+      <w:r>
+        <w:rPr>
+          <w:szCs w:val="22"/>
+        </w:rPr>
+        <w:t>,</w:t>
+      </w:r>
+      <w:proofErr w:type="gramEnd"/>
+      <w:r>
+        <w:rPr>
+          <w:szCs w:val="22"/>
+        </w:rPr>
+        <w:t xml:space="preserve"> the application determines the smallest path A, C, K, J, I to reach room 106. Then the user rotates her mobile </w:t>
+      </w:r>
+      <w:r>
+        <w:rPr>
+          <w:szCs w:val="22"/>
+        </w:rPr>
+        <w:t xml:space="preserve">phone that will vibrate when it reach the direction that points to the tag C </w:t>
+      </w:r>
+      <w:r>
+        <w:rPr>
+          <w:szCs w:val="22"/>
+        </w:rPr>
+        <w:t xml:space="preserve">and </w:t>
+      </w:r>
+      <w:r>
+        <w:rPr>
+          <w:szCs w:val="22"/>
+        </w:rPr>
+        <w:t xml:space="preserve">says, “Walk this direction by 4 meters”. </w:t>
+      </w:r>
+      <w:r>
+        <w:rPr>
+          <w:szCs w:val="22"/>
+        </w:rPr>
+        <w:t>When she reaches this new tag C, the process repeats for the section between C and K, and so on until reaching the point I that represents the entrance of the room 106.</w:t>
+      </w:r>
+    </w:p>
+    <w:p>
+      <w:pPr>
+        <w:pStyle w:val="hpBody"/>
+        <w:keepNext/>
+      </w:pPr>
       <w:r>
         <w:rPr>
           <w:noProof/>
         </w:rPr>
         <w:lastRenderedPageBreak/>
         <w:pict>
-          <v:shape id="_x0000_s1029" type="#_x0000_t202" style="position:absolute;left:0;text-align:left;margin-left:0;margin-top:97.85pt;width:1in;height:.05pt;z-index:251663360;mso-position-horizontal-relative:text;mso-position-vertical-relative:text" stroked="f">
-            <v:textbox style="mso-fit-shape-to-text:t" inset="0,0,0,0">
+          <v:shape id="_x0000_s1032" type="#_x0000_t202" style="position:absolute;left:0;text-align:left;margin-left:163.6pt;margin-top:235.8pt;width:340.4pt;height:.05pt;z-index:251663360;mso-position-horizontal-relative:text;mso-position-vertical-relative:text" stroked="f">
+            <v:textbox style="mso-next-textbox:#_x0000_s1032;mso-fit-shape-to-text:t" inset="0,0,0,0">
               <w:txbxContent>
                 <w:p>
                   <w:pPr>
@@ -546,6 +1098,7 @@
                     <w:jc w:val="center"/>
                     <w:rPr>
                       <w:rFonts w:cs="Times New Roman"/>
+                      <w:noProof/>
                       <w:color w:val="000000"/>
                     </w:rPr>
                   </w:pPr>
@@ -561,6 +1114,7 @@
                   <w:r>
                     <w:fldChar w:fldCharType="separate"/>
                   </w:r>
+                  <w:proofErr w:type="gramStart"/>
                   <w:r>
                     <w:rPr>
                       <w:noProof/>
@@ -571,7 +1125,11 @@
                     <w:fldChar w:fldCharType="end"/>
                   </w:r>
                   <w:r>
-                    <w:t>- Searching direction</w:t>
+                    <w:t>-</w:t>
+                  </w:r>
+                  <w:proofErr w:type="gramEnd"/>
+                  <w:r>
+                    <w:t xml:space="preserve"> Navigating with NFC tags</w:t>
                   </w:r>
                 </w:p>
               </w:txbxContent>
@@ -583,22 +1141,21 @@
       <w:r>
         <w:rPr>
           <w:noProof/>
-          <w:szCs w:val="22"/>
           <w:lang w:val="pt-BR" w:eastAsia="pt-BR"/>
         </w:rPr>
         <w:drawing>
-          <wp:anchor distT="0" distB="0" distL="114300" distR="114300" simplePos="0" relativeHeight="251664896" behindDoc="0" locked="0" layoutInCell="1" allowOverlap="1" wp14:anchorId="557875C2" wp14:editId="094A794F">
+          <wp:anchor distT="0" distB="0" distL="114300" distR="114300" simplePos="0" relativeHeight="251660288" behindDoc="0" locked="0" layoutInCell="1" allowOverlap="1">
             <wp:simplePos x="0" y="0"/>
             <wp:positionH relativeFrom="column">
-              <wp:posOffset>0</wp:posOffset>
+              <wp:align>right</wp:align>
             </wp:positionH>
             <wp:positionV relativeFrom="paragraph">
-              <wp:posOffset>113030</wp:posOffset>
+              <wp:posOffset>4364</wp:posOffset>
             </wp:positionV>
-            <wp:extent cx="867600" cy="1072800"/>
+            <wp:extent cx="4323600" cy="2934000"/>
             <wp:effectExtent l="0" t="0" r="0" b="0"/>
             <wp:wrapSquare wrapText="bothSides"/>
-            <wp:docPr id="2" name="Picture 2"/>
+            <wp:docPr id="1" name="Picture 1"/>
             <wp:cNvGraphicFramePr>
               <a:graphicFrameLocks xmlns:a="http://schemas.openxmlformats.org/drawingml/2006/main" noChangeAspect="1"/>
             </wp:cNvGraphicFramePr>
@@ -606,7 +1163,7 @@
               <a:graphicData uri="http://schemas.openxmlformats.org/drawingml/2006/picture">
                 <pic:pic xmlns:pic="http://schemas.openxmlformats.org/drawingml/2006/picture">
                   <pic:nvPicPr>
-                    <pic:cNvPr id="2" name="Avatar.png"/>
+                    <pic:cNvPr id="1" name="PlantaBaixaIndoorNav.png"/>
                     <pic:cNvPicPr/>
                   </pic:nvPicPr>
                   <pic:blipFill>
@@ -624,7 +1181,7 @@
                   <pic:spPr>
                     <a:xfrm>
                       <a:off x="0" y="0"/>
-                      <a:ext cx="867600" cy="1072800"/>
+                      <a:ext cx="4323600" cy="2934000"/>
                     </a:xfrm>
                     <a:prstGeom prst="rect">
                       <a:avLst/>
@@ -646,18 +1203,125 @@
         <w:rPr>
           <w:szCs w:val="22"/>
         </w:rPr>
-        <w:t>to the tag C is reached and says "walk this direction by 4 meters." When she reaches this new tag C, the process repeats for the section between C and K, and so on until reaching the point I that represents the entrance of the room 106.</w:t>
+        <w:t xml:space="preserve">This process based on short stretches can be tedious at first, but </w:t>
+      </w:r>
+      <w:r>
+        <w:rPr>
+          <w:szCs w:val="22"/>
+        </w:rPr>
+        <w:t>the user does not need to repeat</w:t>
+      </w:r>
+      <w:r>
+        <w:rPr>
+          <w:szCs w:val="22"/>
+        </w:rPr>
+        <w:t xml:space="preserve"> every time </w:t>
+      </w:r>
+      <w:r>
+        <w:rPr>
+          <w:szCs w:val="22"/>
+        </w:rPr>
+        <w:t xml:space="preserve">she </w:t>
+      </w:r>
+      <w:r>
+        <w:rPr>
+          <w:szCs w:val="22"/>
+        </w:rPr>
+        <w:t>go</w:t>
+      </w:r>
+      <w:r>
+        <w:rPr>
+          <w:szCs w:val="22"/>
+        </w:rPr>
+        <w:t>es</w:t>
+      </w:r>
+      <w:r>
+        <w:rPr>
+          <w:szCs w:val="22"/>
+        </w:rPr>
+        <w:t xml:space="preserve"> through this same building. Once she learned the environment, she will only need the ask help to </w:t>
+      </w:r>
+      <w:proofErr w:type="spellStart"/>
+      <w:r>
+        <w:rPr>
+          <w:szCs w:val="22"/>
+        </w:rPr>
+        <w:t>GuideDroid</w:t>
+      </w:r>
+      <w:proofErr w:type="spellEnd"/>
+      <w:r>
+        <w:rPr>
+          <w:szCs w:val="22"/>
+        </w:rPr>
+        <w:t xml:space="preserve"> when the route </w:t>
+      </w:r>
+      <w:r>
+        <w:rPr>
+          <w:szCs w:val="22"/>
+        </w:rPr>
+        <w:t xml:space="preserve">to some destination </w:t>
+      </w:r>
+      <w:r>
+        <w:rPr>
+          <w:szCs w:val="22"/>
+        </w:rPr>
+        <w:t>is unknown. Semantically all the NFC tags are equal and the process can start at any of them.</w:t>
       </w:r>
     </w:p>
     <w:p>
       <w:pPr>
         <w:pStyle w:val="hpBody"/>
-      </w:pPr>
-      <w:r>
-        <w:rPr>
-          <w:szCs w:val="22"/>
-        </w:rPr>
-        <w:t xml:space="preserve">This process based on short stretches can be tedious at first, but it need not be repeated every </w:t>
+        <w:rPr>
+          <w:szCs w:val="22"/>
+        </w:rPr>
+      </w:pPr>
+      <w:r>
+        <w:rPr>
+          <w:szCs w:val="22"/>
+        </w:rPr>
+        <w:t>The</w:t>
+      </w:r>
+      <w:r>
+        <w:rPr>
+          <w:szCs w:val="22"/>
+        </w:rPr>
+        <w:t xml:space="preserve"> system encompasses </w:t>
+      </w:r>
+      <w:r>
+        <w:rPr>
+          <w:szCs w:val="22"/>
+        </w:rPr>
+        <w:t>a component that helps the user to avoid collisions by warning her through sound signals (beeps)</w:t>
+      </w:r>
+      <w:r>
+        <w:rPr>
+          <w:szCs w:val="22"/>
+        </w:rPr>
+        <w:t xml:space="preserve"> or pulsed vibrations</w:t>
+      </w:r>
+      <w:r>
+        <w:rPr>
+          <w:szCs w:val="22"/>
+        </w:rPr>
+        <w:t>. This component is made of a</w:t>
+      </w:r>
+      <w:r>
+        <w:rPr>
+          <w:szCs w:val="22"/>
+        </w:rPr>
+        <w:t>n</w:t>
+      </w:r>
+      <w:r>
+        <w:rPr>
+          <w:szCs w:val="22"/>
+        </w:rPr>
+        <w:t xml:space="preserve"> </w:t>
+      </w:r>
+      <w:r>
+        <w:rPr>
+          <w:szCs w:val="22"/>
+        </w:rPr>
+        <w:t xml:space="preserve">external </w:t>
       </w:r>
       <w:bookmarkStart w:id="0" w:name="_GoBack"/>
       <w:bookmarkEnd w:id="0"/>
@@ -665,30 +1329,52 @@
         <w:rPr>
           <w:szCs w:val="22"/>
         </w:rPr>
-        <w:t>time the user go through this same building. Once she learned the environment, she will only need the ask help to GuideDroid when the route is unknown. Semantically all the NFC tags are equal and the process can start at any of them.</w:t>
+        <w:t>ultrasonic sensor that constantly checks the way ahead and will start beeping</w:t>
+      </w:r>
+      <w:r>
+        <w:rPr>
+          <w:szCs w:val="22"/>
+        </w:rPr>
+        <w:t xml:space="preserve"> (or vibrating)</w:t>
+      </w:r>
+      <w:r>
+        <w:rPr>
+          <w:szCs w:val="22"/>
+        </w:rPr>
+        <w:t xml:space="preserve"> when</w:t>
+      </w:r>
+      <w:r>
+        <w:rPr>
+          <w:szCs w:val="22"/>
+        </w:rPr>
+        <w:t xml:space="preserve"> detects some obstacle</w:t>
+      </w:r>
+      <w:r>
+        <w:rPr>
+          <w:szCs w:val="22"/>
+        </w:rPr>
+        <w:t xml:space="preserve"> within the configured range.</w:t>
       </w:r>
     </w:p>
     <w:p>
       <w:pPr>
         <w:pStyle w:val="hpBody"/>
-      </w:pPr>
-      <w:r>
-        <w:rPr>
-          <w:szCs w:val="22"/>
-        </w:rPr>
-        <w:t>There is also a component that helps the user to avoid collisions by warning her through sound signals (beeps)</w:t>
-      </w:r>
-      <w:r>
-        <w:rPr>
-          <w:szCs w:val="22"/>
-        </w:rPr>
-        <w:t xml:space="preserve"> or pulsed vibrations</w:t>
-      </w:r>
-      <w:r>
-        <w:rPr>
-          <w:szCs w:val="22"/>
-        </w:rPr>
-        <w:t>. This component is made of a ultrasonic sensor that constantly checks the way ahead and will start beeping when some obstacle is detected within the configured range.</w:t>
+        <w:rPr>
+          <w:lang w:val="pt-BR"/>
+        </w:rPr>
+      </w:pPr>
+      <w:r>
+        <w:rPr>
+          <w:szCs w:val="22"/>
+          <w:lang w:val="pt-BR"/>
+        </w:rPr>
+        <w:t xml:space="preserve">TODO: </w:t>
+      </w:r>
+      <w:r>
+        <w:rPr>
+          <w:lang w:val="pt-BR"/>
+        </w:rPr>
+        <w:t>(Aspecto de segurança: as tags contêm identificadores calculados – hash – para o prédio e cada cartaz; suas coordenadas geográficas são fornecidas pelo arquivo XML obtido seguramente do servidor. Isso garante algum nível de segurança contra adulterações das tags pois elas não contém informação que possa ser usada para adulteração, apenas as chaves.)</w:t>
       </w:r>
     </w:p>
     <w:p>
@@ -702,27 +1388,51 @@
     <w:p>
       <w:pPr>
         <w:pStyle w:val="hpBody"/>
+      </w:pPr>
+      <w:r>
+        <w:t xml:space="preserve">The solution is already implemented and available for test and evaluation, currently being in use on some buildings at the site of HP Brazil R&amp;D in Porto </w:t>
+      </w:r>
+      <w:proofErr w:type="spellStart"/>
+      <w:r>
+        <w:t>Alegre</w:t>
+      </w:r>
+      <w:proofErr w:type="spellEnd"/>
+      <w:r>
+        <w:t>/RS.</w:t>
+      </w:r>
+    </w:p>
+    <w:p>
+      <w:pPr>
+        <w:pStyle w:val="hpBody"/>
         <w:rPr>
           <w:lang w:val="pt-BR"/>
         </w:rPr>
       </w:pPr>
       <w:r>
-        <w:t xml:space="preserve">The solution is already implemented and available for test and evaluation, currently being in use on some buildings at the site of HP Brazil R&amp;D in Porto Alegre/RS. </w:t>
-      </w:r>
-      <w:r>
-        <w:rPr>
+        <w:rPr>
+          <w:b/>
           <w:lang w:val="pt-BR"/>
         </w:rPr>
+        <w:t>TODO</w:t>
+      </w:r>
+      <w:r>
+        <w:rPr>
+          <w:lang w:val="pt-BR"/>
+        </w:rPr>
+        <w:t>:</w:t>
+      </w:r>
+      <w:r>
+        <w:rPr>
+          <w:lang w:val="pt-BR"/>
+        </w:rPr>
+        <w:t xml:space="preserve"> </w:t>
+      </w:r>
+      <w:r>
+        <w:rPr>
+          <w:lang w:val="pt-BR"/>
+        </w:rPr>
         <w:t>(falar sobre o aplicativo Android, onde está disponível e também falar sobre o servidor que fornece os arquivos que descrevem cada prédio).</w:t>
       </w:r>
-    </w:p>
-    <w:p>
-      <w:pPr>
-        <w:pStyle w:val="hpBody"/>
-        <w:rPr>
-          <w:lang w:val="pt-BR"/>
-        </w:rPr>
-      </w:pPr>
     </w:p>
     <w:p>
       <w:pPr>
@@ -744,7 +1454,31 @@
     <w:p>
       <w:pPr>
         <w:pStyle w:val="hpBody"/>
-      </w:pPr>
+        <w:shd w:val="clear" w:color="auto" w:fill="FFFF00"/>
+      </w:pPr>
+      <w:r>
+        <w:t xml:space="preserve">Identify other approaches from external literature or HP competitors addressing similar problems. Including comparisons between your solution and theirs (noting both advantages and disadvantages).  </w:t>
+      </w:r>
+    </w:p>
+    <w:p>
+      <w:pPr>
+        <w:pStyle w:val="hpHeading1"/>
+        <w:rPr>
+          <w:lang w:val="pt-BR"/>
+        </w:rPr>
+      </w:pPr>
+      <w:r>
+        <w:rPr>
+          <w:lang w:val="pt-BR"/>
+        </w:rPr>
+        <w:t>Current status</w:t>
+      </w:r>
+      <w:r>
+        <w:rPr>
+          <w:lang w:val="pt-BR"/>
+        </w:rPr>
+        <w:t xml:space="preserve"> and Next steps</w:t>
+      </w:r>
     </w:p>
     <w:p>
       <w:pPr>
@@ -752,123 +1486,54 @@
         <w:shd w:val="clear" w:color="auto" w:fill="FFFF00"/>
       </w:pPr>
       <w:r>
-        <w:t xml:space="preserve">Identify other approaches from external literature or HP competitors addressing similar problems. Including comparisons between your solution and theirs (noting both advantages and disadvantages).  </w:t>
-      </w:r>
-    </w:p>
-    <w:p>
-      <w:pPr>
-        <w:pStyle w:val="hpHeading1"/>
+        <w:t xml:space="preserve">How far along are you in putting this solution to use in our business? Where might it be by the time Tech Con takes place? </w:t>
+      </w:r>
+      <w:r>
+        <w:t xml:space="preserve">What are interesting ways to use this solution in solving real business problems? Where </w:t>
+      </w:r>
+      <w:r>
+        <w:t>is further work still required?</w:t>
+      </w:r>
+    </w:p>
+    <w:p>
+      <w:pPr>
+        <w:pStyle w:val="hpBody"/>
         <w:rPr>
           <w:lang w:val="pt-BR"/>
         </w:rPr>
       </w:pPr>
       <w:r>
         <w:rPr>
+          <w:b/>
           <w:lang w:val="pt-BR"/>
         </w:rPr>
-        <w:t>Current status</w:t>
-      </w:r>
-    </w:p>
-    <w:p>
-      <w:pPr>
-        <w:pStyle w:val="hpBody"/>
+        <w:t>TODO</w:t>
+      </w:r>
+      <w:r>
         <w:rPr>
           <w:lang w:val="pt-BR"/>
         </w:rPr>
-      </w:pPr>
+        <w:t>:</w:t>
+      </w:r>
       <w:r>
         <w:rPr>
           <w:lang w:val="pt-BR"/>
         </w:rPr>
-        <w:t>(Aspecto de segurança: as tags contêm identificadores calculados – hash – para o prédio e cada cartaz; suas coordenadas geográficas são fornecidas pelo arquivo XML obtido seguramente do servidor. Isso garante algum nível de segurança contra adulterações das tags pois elas não contém informação que possa ser usada para adulteração, apenas as chaves.)</w:t>
-      </w:r>
-    </w:p>
-    <w:p>
-      <w:pPr>
-        <w:pStyle w:val="hpBody"/>
-        <w:shd w:val="clear" w:color="auto" w:fill="FFFF00"/>
-      </w:pPr>
-      <w:r>
-        <w:t xml:space="preserve">How far along are you in putting this solution to use in our business? Where might it be by the time Tech Con takes place? </w:t>
-      </w:r>
-    </w:p>
-    <w:p>
-      <w:pPr>
-        <w:pStyle w:val="hpHeading1"/>
+        <w:t xml:space="preserve"> </w:t>
+      </w:r>
+      <w:r>
         <w:rPr>
           <w:lang w:val="pt-BR"/>
         </w:rPr>
-      </w:pPr>
+        <w:t xml:space="preserve">(aprimorar as garantias de calibração da orientação magnética – bússola – para evitar erros de orientação; trabalhar mecanismos de segurança que protejam as tags NFC de alteração/apagamento; incrementar as </w:t>
+      </w:r>
       <w:r>
         <w:rPr>
           <w:lang w:val="pt-BR"/>
         </w:rPr>
-        <w:t>Next steps</w:t>
-      </w:r>
-    </w:p>
-    <w:p>
-      <w:pPr>
-        <w:pStyle w:val="hpBody"/>
-        <w:rPr>
-          <w:lang w:val="pt-BR"/>
-        </w:rPr>
-      </w:pPr>
-      <w:r>
-        <w:rPr>
-          <w:lang w:val="pt-BR"/>
-        </w:rPr>
-        <w:t>(aprimorar as garantias de calibração da orientação magnética – bússola – para evitar erros de orientação; trabalhar mecanismos de segurança que protejam as tags NFC de alteração/apagamento; incrementar as possibilidades de fornecer assistência através da interação entre o aplicativo e o servidor na Cloud; etc.)</w:t>
-      </w:r>
-    </w:p>
-    <w:p>
-      <w:pPr>
-        <w:pStyle w:val="hpBody"/>
-        <w:shd w:val="clear" w:color="auto" w:fill="FFFF00"/>
-      </w:pPr>
-      <w:r>
-        <w:t xml:space="preserve">What are interesting ways to use this solution in solving real business problems? Where is further work still required? </w:t>
-      </w:r>
-    </w:p>
-    <w:p>
-      <w:pPr>
-        <w:pStyle w:val="hpBody"/>
-      </w:pPr>
-    </w:p>
-    <w:p>
-      <w:pPr>
-        <w:pStyle w:val="hpreferences"/>
-      </w:pPr>
-      <w:r>
-        <w:t>References</w:t>
-      </w:r>
-    </w:p>
-    <w:p>
-      <w:pPr>
-        <w:pStyle w:val="hprefsbody"/>
-      </w:pPr>
-    </w:p>
-    <w:p>
-      <w:pPr>
-        <w:pStyle w:val="hprefsbody"/>
-        <w:shd w:val="clear" w:color="auto" w:fill="FFFF00"/>
-      </w:pPr>
-      <w:r>
-        <w:t xml:space="preserve">Cite any sources used in generating your ideas or preparing your abstract. You may also include pointers which provide additional background on the problem solved or detail of your solution.  However, do not </w:t>
-      </w:r>
-      <w:r>
-        <w:rPr>
-          <w:i/>
-        </w:rPr>
-        <w:t>assume</w:t>
-      </w:r>
-      <w:r>
-        <w:t xml:space="preserve"> that reviewers will look at any sources other than the submission itself.</w:t>
-      </w:r>
-    </w:p>
-    <w:p>
-      <w:pPr>
-        <w:pStyle w:val="hprefsbody"/>
-      </w:pPr>
+        <w:lastRenderedPageBreak/>
+        <w:t>possibilidades de fornecer assistência através da interação entre o aplicativo e o servidor na Cloud; etc.)</w:t>
+      </w:r>
     </w:p>
     <w:p>
       <w:pPr>
@@ -943,7 +1608,7 @@
       <w:rPr>
         <w:noProof/>
       </w:rPr>
-      <w:t>2</w:t>
+      <w:t>4</w:t>
     </w:r>
     <w:r>
       <w:fldChar w:fldCharType="end"/>

</xml_diff>

<commit_message>
Versao TechCon14 na tarde de 30Ago2013
</commit_message>
<xml_diff>
--- a/docs/TechCon14-Draft-3.docx
+++ b/docs/TechCon14-Draft-3.docx
@@ -7,13 +7,20 @@
         <w:pStyle w:val="hpPaper-Title"/>
         <w:spacing w:after="0" w:line="300" w:lineRule="auto"/>
       </w:pPr>
-      <w:proofErr w:type="spellStart"/>
-      <w:r>
-        <w:t>GuideDroid</w:t>
-      </w:r>
-      <w:proofErr w:type="spellEnd"/>
-      <w:r>
-        <w:t>: Low Cost Indoor Navigation Assistant for the Visually Impaired</w:t>
+      <w:r>
+        <w:t>Bringing Indoor Navigation</w:t>
+      </w:r>
+      <w:r>
+        <w:t xml:space="preserve"> for the Visually Impaired</w:t>
+      </w:r>
+      <w:r>
+        <w:t xml:space="preserve"> </w:t>
+      </w:r>
+      <w:r>
+        <w:t xml:space="preserve">at </w:t>
+      </w:r>
+      <w:r>
+        <w:t>Low Cost</w:t>
       </w:r>
     </w:p>
     <w:p>
@@ -76,57 +83,248 @@
         <w:rPr>
           <w:iCs/>
         </w:rPr>
-        <w:t xml:space="preserve">This paper presents an innovative, low cost indoor navigation system for the visually </w:t>
-      </w:r>
-      <w:proofErr w:type="gramStart"/>
+        <w:t xml:space="preserve">This paper presents a </w:t>
+      </w:r>
       <w:r>
         <w:rPr>
           <w:iCs/>
         </w:rPr>
-        <w:t>impaired which</w:t>
-      </w:r>
-      <w:proofErr w:type="gramEnd"/>
+        <w:t xml:space="preserve">low cost indoor navigation system for the visually impaired which takes advantage of Near Field Communication (NFC). The main idea is to orient users by NFC enabled mobile phones that gathers the current position from </w:t>
+      </w:r>
       <w:r>
         <w:rPr>
           <w:iCs/>
         </w:rPr>
-        <w:t xml:space="preserve"> takes advantage of the emerging communication technology Near Field Communication (NFC). The main idea is to orient users by NFC enabled mobile phones that gathers the current position from NFC tags and tells user the way to follow to reach her desired destination possibly using intermediate checkpoints. The system also provides a collision detection mechanism that warns user for near obstacles. Since it </w:t>
-      </w:r>
-      <w:proofErr w:type="gramStart"/>
+        <w:t>static</w:t>
+      </w:r>
       <w:r>
         <w:rPr>
           <w:iCs/>
         </w:rPr>
-        <w:t>was implemented</w:t>
-      </w:r>
-      <w:proofErr w:type="gramEnd"/>
+        <w:t xml:space="preserve"> tags </w:t>
+      </w:r>
       <w:r>
         <w:rPr>
           <w:iCs/>
         </w:rPr>
-        <w:t xml:space="preserve"> on Android and behaves like a guide dog, we named it </w:t>
-      </w:r>
-      <w:proofErr w:type="spellStart"/>
+        <w:t xml:space="preserve">and guide the </w:t>
+      </w:r>
       <w:r>
         <w:rPr>
           <w:iCs/>
         </w:rPr>
-        <w:t>GuideDroid</w:t>
-      </w:r>
-      <w:proofErr w:type="spellEnd"/>
+        <w:t xml:space="preserve">user </w:t>
+      </w:r>
       <w:r>
         <w:rPr>
           <w:iCs/>
         </w:rPr>
+        <w:t xml:space="preserve">along </w:t>
+      </w:r>
+      <w:r>
+        <w:rPr>
+          <w:iCs/>
+        </w:rPr>
+        <w:t>her desired destination</w:t>
+      </w:r>
+      <w:r>
+        <w:rPr>
+          <w:iCs/>
+        </w:rPr>
+        <w:t>,</w:t>
+      </w:r>
+      <w:r>
+        <w:rPr>
+          <w:iCs/>
+        </w:rPr>
+        <w:t xml:space="preserve"> possibly using intermediate checkpoints. The system also provides a collision detection mechanism that warns user </w:t>
+      </w:r>
+      <w:r>
+        <w:rPr>
+          <w:iCs/>
+        </w:rPr>
+        <w:t>about</w:t>
+      </w:r>
+      <w:r>
+        <w:rPr>
+          <w:iCs/>
+        </w:rPr>
+        <w:t xml:space="preserve"> near obstacles. Since it</w:t>
+      </w:r>
+      <w:r>
+        <w:rPr>
+          <w:iCs/>
+        </w:rPr>
+        <w:t>s prototype</w:t>
+      </w:r>
+      <w:r>
+        <w:rPr>
+          <w:iCs/>
+        </w:rPr>
+        <w:t xml:space="preserve"> was implemented on Android and behaves like a guide dog, we named it GuideDroid.</w:t>
+      </w:r>
+    </w:p>
+    <w:p>
+      <w:pPr>
+        <w:pStyle w:val="hpHeading1"/>
+      </w:pPr>
+      <w:r>
+        <w:t>Problem statement</w:t>
+      </w:r>
+    </w:p>
+    <w:p>
+      <w:pPr>
+        <w:pStyle w:val="hpBody"/>
+      </w:pPr>
+      <w:r>
+        <w:rPr>
+          <w:szCs w:val="22"/>
+        </w:rPr>
+        <w:t xml:space="preserve">Among the many challenges faced by </w:t>
+      </w:r>
+      <w:r>
+        <w:rPr>
+          <w:szCs w:val="22"/>
+        </w:rPr>
+        <w:t>visually impaired people</w:t>
+      </w:r>
+      <w:r>
+        <w:rPr>
+          <w:szCs w:val="22"/>
+        </w:rPr>
+        <w:t xml:space="preserve"> are the constraints of independent mobility and navigation in an unfamiliar indoor environment. Finding the </w:t>
+      </w:r>
+      <w:r>
+        <w:rPr>
+          <w:szCs w:val="22"/>
+        </w:rPr>
+        <w:t xml:space="preserve">current </w:t>
+      </w:r>
+      <w:r>
+        <w:rPr>
+          <w:szCs w:val="22"/>
+        </w:rPr>
+        <w:t xml:space="preserve">location and </w:t>
+      </w:r>
+      <w:r>
+        <w:rPr>
+          <w:szCs w:val="22"/>
+        </w:rPr>
+        <w:t xml:space="preserve">the </w:t>
+      </w:r>
+      <w:r>
+        <w:rPr>
+          <w:szCs w:val="22"/>
+        </w:rPr>
+        <w:t xml:space="preserve">path to </w:t>
+      </w:r>
+      <w:r>
+        <w:rPr>
+          <w:szCs w:val="22"/>
+        </w:rPr>
+        <w:t xml:space="preserve">a </w:t>
+      </w:r>
+      <w:r>
+        <w:rPr>
+          <w:szCs w:val="22"/>
+        </w:rPr>
+        <w:t xml:space="preserve">desired location can be an arduous task. Besides, constant changes in the workplace offer </w:t>
+      </w:r>
+      <w:r>
+        <w:rPr>
+          <w:szCs w:val="22"/>
+        </w:rPr>
+        <w:t xml:space="preserve">much higher </w:t>
+      </w:r>
+      <w:r>
+        <w:rPr>
+          <w:szCs w:val="22"/>
+        </w:rPr>
+        <w:t>collision risks than the familiar environment for the visually impaired.</w:t>
+      </w:r>
+    </w:p>
+    <w:p>
+      <w:pPr>
+        <w:pStyle w:val="hpBody"/>
+      </w:pPr>
+      <w:r>
+        <w:rPr>
+          <w:szCs w:val="22"/>
+        </w:rPr>
+        <w:t xml:space="preserve">GPS based navigation is not feasible in an indoor environment due the weakness of satellite signal. The existing solutions for indoor navigation systems typically require expensive and heavy sensors, or equipping rooms and hallways with radio-frequency technologies such as A-GPS, Bluetooth, Ultra Wide Band (UWB), Wi-Fi or </w:t>
+      </w:r>
+      <w:r>
+        <w:rPr>
+          <w:szCs w:val="22"/>
+        </w:rPr>
+        <w:t>RFID that are used to determine the user’s location</w:t>
+      </w:r>
+      <w:r>
+        <w:rPr>
+          <w:szCs w:val="22"/>
+        </w:rPr>
         <w:t>.</w:t>
       </w:r>
+      <w:r>
+        <w:rPr>
+          <w:szCs w:val="22"/>
+        </w:rPr>
+        <w:t xml:space="preserve"> M</w:t>
+      </w:r>
+      <w:r>
+        <w:rPr>
+          <w:szCs w:val="22"/>
+        </w:rPr>
+        <w:t>ost of them</w:t>
+      </w:r>
+      <w:r>
+        <w:rPr>
+          <w:szCs w:val="22"/>
+        </w:rPr>
+        <w:t xml:space="preserve"> are not suitable for the visually impaired</w:t>
+      </w:r>
+      <w:r>
+        <w:rPr>
+          <w:szCs w:val="22"/>
+        </w:rPr>
+        <w:t xml:space="preserve"> and they are either </w:t>
+      </w:r>
+      <w:r>
+        <w:rPr>
+          <w:szCs w:val="22"/>
+        </w:rPr>
+        <w:t xml:space="preserve">too </w:t>
+      </w:r>
+      <w:r>
+        <w:rPr>
+          <w:szCs w:val="22"/>
+        </w:rPr>
+        <w:t>expensive or experimental</w:t>
+      </w:r>
+      <w:r>
+        <w:rPr>
+          <w:szCs w:val="22"/>
+        </w:rPr>
+        <w:t>.</w:t>
+      </w:r>
+    </w:p>
+    <w:p>
+      <w:pPr>
+        <w:pStyle w:val="hpBody"/>
+      </w:pPr>
+      <w:r>
+        <w:rPr>
+          <w:szCs w:val="22"/>
+        </w:rPr>
+        <w:t>Although several attempts have been made at making such indoor navigation systems, none of them have found wide acceptance. There is an opportunity that spreads between different areas such as providing HP mobile devices with embedded assistance features, offering services and products via HP eHealth Center and improving the brand image to both external and internal people.</w:t>
+      </w:r>
     </w:p>
     <w:p>
       <w:pPr>
         <w:pStyle w:val="hpHeading1"/>
       </w:pPr>
       <w:r>
-        <w:t>Problem statement</w:t>
+        <w:t>Our solution</w:t>
       </w:r>
     </w:p>
     <w:p>
@@ -134,10 +332,31 @@
         <w:pStyle w:val="hpBody"/>
       </w:pPr>
       <w:r>
-        <w:rPr>
-          <w:szCs w:val="22"/>
-        </w:rPr>
-        <w:t>Among the many challenges faced by the visually challenged persons are the constraints of independent mobility and navigation in an unfamiliar indoor environment. Finding the location and path to some desired location including public utilities inside the building can be an arduous task. Besides, constant changes in the workplace and on the street offer collision risks much higher than the familiar environment for the visually impaired.</w:t>
+        <w:t>Guide</w:t>
+      </w:r>
+      <w:r>
+        <w:t xml:space="preserve">Droid was designed to help the visually impaired in </w:t>
+      </w:r>
+      <w:r>
+        <w:t>their locomotion by</w:t>
+      </w:r>
+      <w:r>
+        <w:t xml:space="preserve"> unknown </w:t>
+      </w:r>
+      <w:r>
+        <w:t xml:space="preserve">places </w:t>
+      </w:r>
+      <w:r>
+        <w:t>or collision risky environments</w:t>
+      </w:r>
+      <w:r>
+        <w:t xml:space="preserve"> aiming</w:t>
+      </w:r>
+      <w:r>
+        <w:t xml:space="preserve"> to be cheap, </w:t>
+      </w:r>
+      <w:r>
+        <w:t>easy to use and with a very small investment on infrastructure.</w:t>
       </w:r>
     </w:p>
     <w:p>
@@ -145,155 +364,7 @@
         <w:pStyle w:val="hpBody"/>
       </w:pPr>
       <w:r>
-        <w:rPr>
-          <w:szCs w:val="22"/>
-        </w:rPr>
-        <w:t xml:space="preserve">GPS based navigation that is now getting widely used is not feasible in an indoor environment due the weakness of satellite signal. Variety of technologies is tested and new designs </w:t>
-      </w:r>
-      <w:proofErr w:type="gramStart"/>
-      <w:r>
-        <w:rPr>
-          <w:szCs w:val="22"/>
-        </w:rPr>
-        <w:t>are generated</w:t>
-      </w:r>
-      <w:proofErr w:type="gramEnd"/>
-      <w:r>
-        <w:rPr>
-          <w:szCs w:val="22"/>
-        </w:rPr>
-        <w:t xml:space="preserve"> for indoor navigation in order to circumvent the lack of excellence.</w:t>
-      </w:r>
-    </w:p>
-    <w:p>
-      <w:pPr>
-        <w:pStyle w:val="hpBody"/>
-      </w:pPr>
-      <w:r>
-        <w:rPr>
-          <w:szCs w:val="22"/>
-        </w:rPr>
-        <w:t xml:space="preserve">The existing solutions for indoor navigation systems typically require the use of expensive and heavy sensors, or equipping rooms and hallways with radio-frequency technologies such as A-GPS, Bluetooth, Ultra Wide Band (UWB), Wi-Fi or </w:t>
-      </w:r>
-      <w:r>
-        <w:rPr>
-          <w:szCs w:val="22"/>
-        </w:rPr>
-        <w:t>RFID that are used to determine the user’s location and most of them</w:t>
-      </w:r>
-      <w:r>
-        <w:rPr>
-          <w:szCs w:val="22"/>
-        </w:rPr>
-        <w:t xml:space="preserve"> are not suitable for the visually impaired.</w:t>
-      </w:r>
-    </w:p>
-    <w:p>
-      <w:pPr>
-        <w:pStyle w:val="hpBody"/>
-      </w:pPr>
-      <w:r>
-        <w:rPr>
-          <w:szCs w:val="22"/>
-        </w:rPr>
-        <w:t xml:space="preserve">Although several attempts </w:t>
-      </w:r>
-      <w:proofErr w:type="gramStart"/>
-      <w:r>
-        <w:rPr>
-          <w:szCs w:val="22"/>
-        </w:rPr>
-        <w:t>have been made</w:t>
-      </w:r>
-      <w:proofErr w:type="gramEnd"/>
-      <w:r>
-        <w:rPr>
-          <w:szCs w:val="22"/>
-        </w:rPr>
-        <w:t xml:space="preserve"> at making such indoor navigation systems, none of them have found wide acceptance. There is an opportunity that spreads between different areas such as providing HP mobile devices with embedded assistance features, offering services and products in the via HP </w:t>
-      </w:r>
-      <w:proofErr w:type="spellStart"/>
-      <w:r>
-        <w:rPr>
-          <w:szCs w:val="22"/>
-        </w:rPr>
-        <w:t>eHealth</w:t>
-      </w:r>
-      <w:proofErr w:type="spellEnd"/>
-      <w:r>
-        <w:rPr>
-          <w:szCs w:val="22"/>
-        </w:rPr>
-        <w:t xml:space="preserve"> Center and improving the brand image to both external and internal people.</w:t>
-      </w:r>
-    </w:p>
-    <w:p>
-      <w:pPr>
-        <w:pStyle w:val="hpHeading1"/>
-      </w:pPr>
-      <w:r>
-        <w:t>Our solution</w:t>
-      </w:r>
-    </w:p>
-    <w:p>
-      <w:pPr>
-        <w:pStyle w:val="hpBody"/>
-      </w:pPr>
-      <w:proofErr w:type="spellStart"/>
-      <w:r>
-        <w:t>Guide</w:t>
-      </w:r>
-      <w:r>
-        <w:t>Droid</w:t>
-      </w:r>
-      <w:proofErr w:type="spellEnd"/>
-      <w:r>
-        <w:t xml:space="preserve"> </w:t>
-      </w:r>
-      <w:proofErr w:type="gramStart"/>
-      <w:r>
-        <w:t>was designed</w:t>
-      </w:r>
-      <w:proofErr w:type="gramEnd"/>
-      <w:r>
-        <w:t xml:space="preserve"> to help the visually impaired in </w:t>
-      </w:r>
-      <w:r>
-        <w:t>their locomotion by</w:t>
-      </w:r>
-      <w:r>
-        <w:t xml:space="preserve"> unknown </w:t>
-      </w:r>
-      <w:r>
-        <w:t xml:space="preserve">places </w:t>
-      </w:r>
-      <w:r>
-        <w:t xml:space="preserve">or collision risky environments, </w:t>
-      </w:r>
-      <w:r>
-        <w:t>keeping</w:t>
-      </w:r>
-      <w:r>
-        <w:t xml:space="preserve"> in mind to be cheap, </w:t>
-      </w:r>
-      <w:r>
-        <w:t>easy to use and with a very small investment on infrastructure.</w:t>
-      </w:r>
-    </w:p>
-    <w:p>
-      <w:pPr>
-        <w:pStyle w:val="hpBody"/>
-      </w:pPr>
-      <w:r>
-        <w:t xml:space="preserve">It </w:t>
-      </w:r>
-      <w:proofErr w:type="gramStart"/>
-      <w:r>
-        <w:t>is accomplished</w:t>
-      </w:r>
-      <w:proofErr w:type="gramEnd"/>
-      <w:r>
-        <w:t xml:space="preserve"> </w:t>
+        <w:t xml:space="preserve">It is accomplished </w:t>
       </w:r>
       <w:r>
         <w:t>through</w:t>
@@ -320,16 +391,16 @@
         <w:t xml:space="preserve"> Th</w:t>
       </w:r>
       <w:r>
-        <w:t xml:space="preserve">e </w:t>
-      </w:r>
-      <w:r>
-        <w:t xml:space="preserve">below </w:t>
-      </w:r>
-      <w:r>
-        <w:t>desig</w:t>
-      </w:r>
-      <w:r>
-        <w:t>n requirements were defined according the identified necessities.</w:t>
+        <w:t>e desig</w:t>
+      </w:r>
+      <w:r>
+        <w:t xml:space="preserve">n requirements </w:t>
+      </w:r>
+      <w:r>
+        <w:t xml:space="preserve">shown below </w:t>
+      </w:r>
+      <w:r>
+        <w:t>were defined according the identified necessities.</w:t>
       </w:r>
     </w:p>
     <w:p>
@@ -357,14 +428,7 @@
         <w:rPr>
           <w:szCs w:val="22"/>
         </w:rPr>
-        <w:t xml:space="preserve">Uniformity of the geographic location model (latitude/longitude) to enable integration with existing </w:t>
-      </w:r>
-      <w:r>
-        <w:rPr>
-          <w:szCs w:val="22"/>
-        </w:rPr>
-        <w:lastRenderedPageBreak/>
-        <w:t>outdoor navigation systems and its mechanisms.</w:t>
+        <w:t>Uniformity of the geographic location model (latitude/longitude) to enable integration with existing outdoor navigation systems and its mechanisms.</w:t>
       </w:r>
     </w:p>
     <w:p>
@@ -379,7 +443,13 @@
         <w:rPr>
           <w:szCs w:val="22"/>
         </w:rPr>
-        <w:t>Cheap and off-the-shelf components.</w:t>
+        <w:t>Use only c</w:t>
+      </w:r>
+      <w:r>
+        <w:rPr>
+          <w:szCs w:val="22"/>
+        </w:rPr>
+        <w:t>heap and off-the-shelf components.</w:t>
       </w:r>
     </w:p>
     <w:p>
@@ -409,6 +479,7 @@
         <w:rPr>
           <w:szCs w:val="22"/>
         </w:rPr>
+        <w:lastRenderedPageBreak/>
         <w:t>Should be useful for both visually impaired or not.</w:t>
       </w:r>
     </w:p>
@@ -476,7 +547,19 @@
         <w:rPr>
           <w:szCs w:val="22"/>
         </w:rPr>
-        <w:t>Our solution is to spread strategically NFC tags in</w:t>
+        <w:t xml:space="preserve">Our solution is to </w:t>
+      </w:r>
+      <w:r>
+        <w:rPr>
+          <w:szCs w:val="22"/>
+        </w:rPr>
+        <w:t>distribute</w:t>
+      </w:r>
+      <w:r>
+        <w:rPr>
+          <w:szCs w:val="22"/>
+        </w:rPr>
+        <w:t xml:space="preserve"> strategically NFC tags in</w:t>
       </w:r>
       <w:r>
         <w:rPr>
@@ -726,7 +809,7 @@
         <w:rPr>
           <w:szCs w:val="22"/>
         </w:rPr>
-        <w:t>The main idea is to guide the user</w:t>
+        <w:t>The user</w:t>
       </w:r>
       <w:r>
         <w:rPr>
@@ -738,6 +821,12 @@
         <w:rPr>
           <w:szCs w:val="22"/>
         </w:rPr>
+        <w:t xml:space="preserve">is guided </w:t>
+      </w:r>
+      <w:r>
+        <w:rPr>
+          <w:szCs w:val="22"/>
+        </w:rPr>
         <w:t xml:space="preserve">with </w:t>
       </w:r>
       <w:r>
@@ -834,19 +923,63 @@
         <w:rPr>
           <w:szCs w:val="22"/>
         </w:rPr>
+        <w:t xml:space="preserve"> (World Geodetic System, 1984) ellipsoid.</w:t>
+      </w:r>
+    </w:p>
+    <w:p>
+      <w:pPr>
+        <w:pStyle w:val="hpBody"/>
+        <w:rPr>
+          <w:szCs w:val="22"/>
+        </w:rPr>
+      </w:pPr>
+      <w:r>
+        <w:rPr>
+          <w:szCs w:val="22"/>
+        </w:rPr>
+        <w:t>Let us consider the case where the user needs to reach a particular</w:t>
+      </w:r>
+      <w:r>
+        <w:rPr>
+          <w:szCs w:val="22"/>
+        </w:rPr>
+        <w:t xml:space="preserve"> room in a</w:t>
+      </w:r>
+      <w:r>
+        <w:rPr>
+          <w:szCs w:val="22"/>
+        </w:rPr>
+        <w:t>n</w:t>
+      </w:r>
+      <w:r>
+        <w:rPr>
+          <w:szCs w:val="22"/>
+        </w:rPr>
+        <w:t xml:space="preserve"> unknown</w:t>
+      </w:r>
+      <w:r>
+        <w:rPr>
+          <w:szCs w:val="22"/>
+        </w:rPr>
         <w:t xml:space="preserve"> </w:t>
       </w:r>
       <w:r>
         <w:rPr>
           <w:szCs w:val="22"/>
         </w:rPr>
-        <w:t xml:space="preserve">(World Geodetic System, 1984) </w:t>
-      </w:r>
-      <w:r>
-        <w:rPr>
-          <w:szCs w:val="22"/>
-        </w:rPr>
-        <w:t>ellipsoid.</w:t>
+        <w:t>building</w:t>
+      </w:r>
+      <w:r>
+        <w:rPr>
+          <w:szCs w:val="22"/>
+        </w:rPr>
+        <w:t>. Figure 2 represents that building</w:t>
+      </w:r>
+      <w:r>
+        <w:rPr>
+          <w:szCs w:val="22"/>
+        </w:rPr>
+        <w:t>.</w:t>
       </w:r>
     </w:p>
     <w:p>
@@ -860,160 +993,116 @@
         <w:rPr>
           <w:szCs w:val="22"/>
         </w:rPr>
-        <w:t>Let us consider the case where the user needs to reach a particular</w:t>
-      </w:r>
-      <w:r>
-        <w:rPr>
-          <w:szCs w:val="22"/>
-        </w:rPr>
-        <w:t xml:space="preserve"> room in a building unknown. The Figure 2 represents that building</w:t>
-      </w:r>
-      <w:r>
-        <w:rPr>
-          <w:szCs w:val="22"/>
-        </w:rPr>
-        <w:t>.</w:t>
+        <w:t xml:space="preserve">At the entrance door, the user touches with her phone a poster with the NFC tag. Then the detection of a special URL that starts with "guidedroid://" triggers </w:t>
+      </w:r>
+      <w:r>
+        <w:rPr>
+          <w:szCs w:val="22"/>
+        </w:rPr>
+        <w:t xml:space="preserve">the </w:t>
+      </w:r>
+      <w:r>
+        <w:rPr>
+          <w:szCs w:val="22"/>
+        </w:rPr>
+        <w:t xml:space="preserve">GuideDroid application that identifies the building and then downloads the XML file that describes it. Following, the application </w:t>
+      </w:r>
+      <w:r>
+        <w:rPr>
+          <w:szCs w:val="22"/>
+        </w:rPr>
+        <w:t>inquires</w:t>
+      </w:r>
+      <w:r>
+        <w:rPr>
+          <w:szCs w:val="22"/>
+        </w:rPr>
+        <w:t xml:space="preserve"> the user the desired room destination, presenting a list with the names of existing rooms in the building. Once the destination</w:t>
+      </w:r>
+      <w:r>
+        <w:rPr>
+          <w:szCs w:val="22"/>
+        </w:rPr>
+        <w:t xml:space="preserve"> is chosen</w:t>
+      </w:r>
+      <w:r>
+        <w:rPr>
+          <w:szCs w:val="22"/>
+        </w:rPr>
+        <w:t>, the application calculates the route using the Dijkstra's algorithm and asks the user to rotate the p</w:t>
+      </w:r>
+      <w:r>
+        <w:rPr>
+          <w:szCs w:val="22"/>
+        </w:rPr>
+        <w:t>hone horizontally (see Figure 1)</w:t>
+      </w:r>
+      <w:r>
+        <w:rPr>
+          <w:szCs w:val="22"/>
+        </w:rPr>
+        <w:t xml:space="preserve"> to determine the magnetic orientation of the first stretch of the route. When </w:t>
+      </w:r>
+      <w:r>
+        <w:rPr>
+          <w:szCs w:val="22"/>
+        </w:rPr>
+        <w:t xml:space="preserve">it finds </w:t>
+      </w:r>
+      <w:r>
+        <w:rPr>
+          <w:szCs w:val="22"/>
+        </w:rPr>
+        <w:t>t</w:t>
+      </w:r>
+      <w:r>
+        <w:rPr>
+          <w:szCs w:val="22"/>
+        </w:rPr>
+        <w:t>he magnetic orientation</w:t>
+      </w:r>
+      <w:r>
+        <w:rPr>
+          <w:szCs w:val="22"/>
+        </w:rPr>
+        <w:t xml:space="preserve">, the phone vibrates and announces the distance the user </w:t>
+      </w:r>
+      <w:r>
+        <w:rPr>
+          <w:szCs w:val="22"/>
+        </w:rPr>
+        <w:t>must</w:t>
+      </w:r>
+      <w:bookmarkStart w:id="0" w:name="_GoBack"/>
+      <w:bookmarkEnd w:id="0"/>
+      <w:r>
+        <w:rPr>
+          <w:szCs w:val="22"/>
+        </w:rPr>
+        <w:t xml:space="preserve"> walk in that direction. At the end of this passage, she will found another NFC tag that corresponds to the destination or an intermediate point (waypoint) where the process </w:t>
+      </w:r>
+      <w:r>
+        <w:rPr>
+          <w:szCs w:val="22"/>
+        </w:rPr>
+        <w:t xml:space="preserve">starts again </w:t>
+      </w:r>
+      <w:r>
+        <w:rPr>
+          <w:szCs w:val="22"/>
+        </w:rPr>
+        <w:t>to determine a new stretch.</w:t>
+      </w:r>
+      <w:r>
+        <w:rPr>
+          <w:szCs w:val="22"/>
+        </w:rPr>
+        <w:t xml:space="preserve"> </w:t>
       </w:r>
     </w:p>
     <w:p>
       <w:pPr>
         <w:pStyle w:val="hpBody"/>
-        <w:rPr>
-          <w:szCs w:val="22"/>
-        </w:rPr>
-      </w:pPr>
-      <w:r>
-        <w:rPr>
-          <w:szCs w:val="22"/>
-        </w:rPr>
-        <w:t>At the entrance door, the user touches with her phone a poster with the NFC tag. Then the detection of a special URL that starts with "</w:t>
-      </w:r>
-      <w:proofErr w:type="spellStart"/>
-      <w:r>
-        <w:rPr>
-          <w:szCs w:val="22"/>
-        </w:rPr>
-        <w:t>guidedroid</w:t>
-      </w:r>
-      <w:proofErr w:type="spellEnd"/>
-      <w:proofErr w:type="gramStart"/>
-      <w:r>
-        <w:rPr>
-          <w:szCs w:val="22"/>
-        </w:rPr>
-        <w:t>:/</w:t>
-      </w:r>
-      <w:proofErr w:type="gramEnd"/>
-      <w:r>
-        <w:rPr>
-          <w:szCs w:val="22"/>
-        </w:rPr>
-        <w:t xml:space="preserve">/" triggers </w:t>
-      </w:r>
-      <w:r>
-        <w:rPr>
-          <w:szCs w:val="22"/>
-        </w:rPr>
-        <w:t xml:space="preserve">the </w:t>
-      </w:r>
-      <w:proofErr w:type="spellStart"/>
-      <w:r>
-        <w:rPr>
-          <w:szCs w:val="22"/>
-        </w:rPr>
-        <w:t>GuideDroid</w:t>
-      </w:r>
-      <w:proofErr w:type="spellEnd"/>
-      <w:r>
-        <w:rPr>
-          <w:szCs w:val="22"/>
-        </w:rPr>
-        <w:t xml:space="preserve"> application that identifies the building and then downloads the XML file that describes it. Following, the application </w:t>
-      </w:r>
-      <w:r>
-        <w:rPr>
-          <w:szCs w:val="22"/>
-        </w:rPr>
-        <w:t>inquires</w:t>
-      </w:r>
-      <w:r>
-        <w:rPr>
-          <w:szCs w:val="22"/>
-        </w:rPr>
-        <w:t xml:space="preserve"> the user the desired room destination, presenting a list with the names of existing rooms in the building. Once chosen the destination, the application calculates the route using the </w:t>
-      </w:r>
-      <w:proofErr w:type="spellStart"/>
-      <w:r>
-        <w:rPr>
-          <w:szCs w:val="22"/>
-        </w:rPr>
-        <w:t>Dijkstra's</w:t>
-      </w:r>
-      <w:proofErr w:type="spellEnd"/>
-      <w:r>
-        <w:rPr>
-          <w:szCs w:val="22"/>
-        </w:rPr>
-        <w:t xml:space="preserve"> algorithm and asks the user to rotate the p</w:t>
-      </w:r>
-      <w:r>
-        <w:rPr>
-          <w:szCs w:val="22"/>
-        </w:rPr>
-        <w:t>hone horizontally (see Figure 1)</w:t>
-      </w:r>
-      <w:r>
-        <w:rPr>
-          <w:szCs w:val="22"/>
-        </w:rPr>
-        <w:t xml:space="preserve"> to determine the magnetic orientation of the first stretch of the route. When </w:t>
-      </w:r>
-      <w:r>
-        <w:rPr>
-          <w:szCs w:val="22"/>
-        </w:rPr>
-        <w:t xml:space="preserve">it finds </w:t>
-      </w:r>
-      <w:r>
-        <w:rPr>
-          <w:szCs w:val="22"/>
-        </w:rPr>
-        <w:t>t</w:t>
-      </w:r>
-      <w:r>
-        <w:rPr>
-          <w:szCs w:val="22"/>
-        </w:rPr>
-        <w:t>he magnetic orientation</w:t>
-      </w:r>
-      <w:r>
-        <w:rPr>
-          <w:szCs w:val="22"/>
-        </w:rPr>
-        <w:t xml:space="preserve">, the phone vibrates and announces the distance the user should walk in that direction. At the end of this passage, she will found another NFC tag that corresponds to the destination or an intermediate point (waypoint) where the process </w:t>
-      </w:r>
-      <w:r>
-        <w:rPr>
-          <w:szCs w:val="22"/>
-        </w:rPr>
-        <w:t xml:space="preserve">starts again </w:t>
-      </w:r>
-      <w:r>
-        <w:rPr>
-          <w:szCs w:val="22"/>
-        </w:rPr>
-        <w:t>to determine a new stretch.</w:t>
-      </w:r>
-      <w:r>
-        <w:rPr>
-          <w:szCs w:val="22"/>
-        </w:rPr>
-        <w:t xml:space="preserve"> </w:t>
-      </w:r>
-    </w:p>
-    <w:p>
-      <w:pPr>
-        <w:pStyle w:val="hpBody"/>
       </w:pPr>
       <w:r>
         <w:rPr>
@@ -1031,14 +1120,7 @@
         <w:rPr>
           <w:szCs w:val="22"/>
         </w:rPr>
-        <w:t xml:space="preserve">ny necessary </w:t>
-      </w:r>
-      <w:proofErr w:type="gramStart"/>
-      <w:r>
-        <w:rPr>
-          <w:szCs w:val="22"/>
-        </w:rPr>
-        <w:t>initialization</w:t>
+        <w:t>ny necessary initialization</w:t>
       </w:r>
       <w:r>
         <w:rPr>
@@ -1046,7 +1128,6 @@
         </w:rPr>
         <w:t>,</w:t>
       </w:r>
-      <w:proofErr w:type="gramEnd"/>
       <w:r>
         <w:rPr>
           <w:szCs w:val="22"/>
@@ -1114,7 +1195,6 @@
                   <w:r>
                     <w:fldChar w:fldCharType="separate"/>
                   </w:r>
-                  <w:proofErr w:type="gramStart"/>
                   <w:r>
                     <w:rPr>
                       <w:noProof/>
@@ -1125,11 +1205,7 @@
                     <w:fldChar w:fldCharType="end"/>
                   </w:r>
                   <w:r>
-                    <w:t>-</w:t>
-                  </w:r>
-                  <w:proofErr w:type="gramEnd"/>
-                  <w:r>
-                    <w:t xml:space="preserve"> Navigating with NFC tags</w:t>
+                    <w:t>- Navigating with NFC tags</w:t>
                   </w:r>
                 </w:p>
               </w:txbxContent>
@@ -1239,21 +1315,7 @@
         <w:rPr>
           <w:szCs w:val="22"/>
         </w:rPr>
-        <w:t xml:space="preserve"> through this same building. Once she learned the environment, she will only need the ask help to </w:t>
-      </w:r>
-      <w:proofErr w:type="spellStart"/>
-      <w:r>
-        <w:rPr>
-          <w:szCs w:val="22"/>
-        </w:rPr>
-        <w:t>GuideDroid</w:t>
-      </w:r>
-      <w:proofErr w:type="spellEnd"/>
-      <w:r>
-        <w:rPr>
-          <w:szCs w:val="22"/>
-        </w:rPr>
-        <w:t xml:space="preserve"> when the route </w:t>
+        <w:t xml:space="preserve"> through this same building. Once she learned the environment, she will only need the ask help to GuideDroid when the route </w:t>
       </w:r>
       <w:r>
         <w:rPr>
@@ -1323,8 +1385,6 @@
         </w:rPr>
         <w:t xml:space="preserve">external </w:t>
       </w:r>
-      <w:bookmarkStart w:id="0" w:name="_GoBack"/>
-      <w:bookmarkEnd w:id="0"/>
       <w:r>
         <w:rPr>
           <w:szCs w:val="22"/>
@@ -1390,15 +1450,7 @@
         <w:pStyle w:val="hpBody"/>
       </w:pPr>
       <w:r>
-        <w:t xml:space="preserve">The solution is already implemented and available for test and evaluation, currently being in use on some buildings at the site of HP Brazil R&amp;D in Porto </w:t>
-      </w:r>
-      <w:proofErr w:type="spellStart"/>
-      <w:r>
-        <w:t>Alegre</w:t>
-      </w:r>
-      <w:proofErr w:type="spellEnd"/>
-      <w:r>
-        <w:t>/RS.</w:t>
+        <w:t>The solution is already implemented and available for test and evaluation, currently being in use on some buildings at the site of HP Brazil R&amp;D in Porto Alegre/RS.</w:t>
       </w:r>
     </w:p>
     <w:p>
@@ -1463,20 +1515,11 @@
     <w:p>
       <w:pPr>
         <w:pStyle w:val="hpHeading1"/>
-        <w:rPr>
-          <w:lang w:val="pt-BR"/>
-        </w:rPr>
-      </w:pPr>
-      <w:r>
-        <w:rPr>
-          <w:lang w:val="pt-BR"/>
-        </w:rPr>
+      </w:pPr>
+      <w:r>
         <w:t>Current status</w:t>
       </w:r>
       <w:r>
-        <w:rPr>
-          <w:lang w:val="pt-BR"/>
-        </w:rPr>
         <w:t xml:space="preserve"> and Next steps</w:t>
       </w:r>
     </w:p>
@@ -1484,15 +1527,21 @@
       <w:pPr>
         <w:pStyle w:val="hpBody"/>
         <w:shd w:val="clear" w:color="auto" w:fill="FFFF00"/>
+        <w:rPr>
+          <w:lang w:val="pt-BR"/>
+        </w:rPr>
       </w:pPr>
       <w:r>
         <w:t xml:space="preserve">How far along are you in putting this solution to use in our business? Where might it be by the time Tech Con takes place? </w:t>
       </w:r>
       <w:r>
-        <w:t xml:space="preserve">What are interesting ways to use this solution in solving real business problems? Where </w:t>
-      </w:r>
-      <w:r>
-        <w:t>is further work still required?</w:t>
+        <w:t xml:space="preserve">What are interesting ways to use this solution in solving real business problems? </w:t>
+      </w:r>
+      <w:r>
+        <w:rPr>
+          <w:lang w:val="pt-BR"/>
+        </w:rPr>
+        <w:t>Where is further work still required?</w:t>
       </w:r>
     </w:p>
     <w:p>
@@ -1538,16 +1587,25 @@
     <w:p>
       <w:pPr>
         <w:pStyle w:val="hprefsbody"/>
+        <w:rPr>
+          <w:lang w:val="pt-BR"/>
+        </w:rPr>
       </w:pPr>
     </w:p>
     <w:p>
       <w:pPr>
         <w:pStyle w:val="hpHeading1"/>
+        <w:rPr>
+          <w:lang w:val="pt-BR"/>
+        </w:rPr>
       </w:pPr>
     </w:p>
     <w:p>
       <w:pPr>
         <w:pStyle w:val="hpBody"/>
+        <w:rPr>
+          <w:lang w:val="pt-BR"/>
+        </w:rPr>
       </w:pPr>
     </w:p>
     <w:sectPr>

</xml_diff>